<commit_message>
updated ex7, and added the latest code
</commit_message>
<xml_diff>
--- a/Exercises/Exercise7/README.docx
+++ b/Exercises/Exercise7/README.docx
@@ -7,20 +7,20 @@
         <w:bidi/>
         <w:rPr>
           <w:rtl/>
-          <w:lang w:val="en-US" w:bidi="he-IL"/>
-        </w:rPr>
-      </w:pPr>
-      <w:r>
-        <w:rPr>
-          <w:rFonts w:hint="cs"/>
-          <w:rtl/>
-          <w:lang w:val="en-US" w:bidi="he-IL"/>
+          <w:lang w:bidi="he-IL"/>
+        </w:rPr>
+      </w:pPr>
+      <w:r>
+        <w:rPr>
+          <w:rFonts w:hint="cs"/>
+          <w:rtl/>
+          <w:lang w:bidi="he-IL"/>
         </w:rPr>
         <w:t xml:space="preserve">מדדי </w:t>
       </w:r>
       <w:r>
         <w:rPr>
-          <w:lang w:val="en-US" w:bidi="he-IL"/>
+          <w:lang w:bidi="he-IL"/>
         </w:rPr>
         <w:t>KPI</w:t>
       </w:r>
@@ -28,7 +28,7 @@
         <w:rPr>
           <w:rFonts w:hint="cs"/>
           <w:rtl/>
-          <w:lang w:val="en-US" w:bidi="he-IL"/>
+          <w:lang w:bidi="he-IL"/>
         </w:rPr>
         <w:t xml:space="preserve"> לפרויקט:</w:t>
       </w:r>
@@ -42,12 +42,12 @@
         </w:numPr>
         <w:bidi/>
         <w:rPr>
-          <w:lang w:val="en-US" w:bidi="he-IL"/>
-        </w:rPr>
-      </w:pPr>
-      <w:r>
-        <w:rPr>
-          <w:lang w:val="en-US" w:bidi="he-IL"/>
+          <w:lang w:bidi="he-IL"/>
+        </w:rPr>
+      </w:pPr>
+      <w:r>
+        <w:rPr>
+          <w:lang w:bidi="he-IL"/>
         </w:rPr>
         <w:t>User Satisfaction</w:t>
       </w:r>
@@ -61,14 +61,14 @@
         </w:numPr>
         <w:bidi/>
         <w:rPr>
-          <w:lang w:val="en-US" w:bidi="he-IL"/>
-        </w:rPr>
-      </w:pPr>
-      <w:r>
-        <w:rPr>
-          <w:rFonts w:hint="cs"/>
-          <w:rtl/>
-          <w:lang w:val="en-US" w:bidi="he-IL"/>
+          <w:lang w:bidi="he-IL"/>
+        </w:rPr>
+      </w:pPr>
+      <w:r>
+        <w:rPr>
+          <w:rFonts w:hint="cs"/>
+          <w:rtl/>
+          <w:lang w:bidi="he-IL"/>
         </w:rPr>
         <w:t>שהמשתמש יהיה מרוצה מתוצאת החיפוש</w:t>
       </w:r>
@@ -76,7 +76,7 @@
         <w:rPr>
           <w:rFonts w:hint="cs"/>
           <w:rtl/>
-          <w:lang w:val="en-US" w:bidi="he-IL"/>
+          <w:lang w:bidi="he-IL"/>
         </w:rPr>
         <w:t xml:space="preserve">, כלומר שהתוצאות חיפוש </w:t>
       </w:r>
@@ -84,7 +84,7 @@
         <w:rPr>
           <w:rFonts w:hint="cs"/>
           <w:rtl/>
-          <w:lang w:val="en-US" w:bidi="he-IL"/>
+          <w:lang w:bidi="he-IL"/>
         </w:rPr>
         <w:t>יכילו תוצאות</w:t>
       </w:r>
@@ -92,7 +92,7 @@
         <w:rPr>
           <w:rFonts w:hint="cs"/>
           <w:rtl/>
-          <w:lang w:val="en-US" w:bidi="he-IL"/>
+          <w:lang w:bidi="he-IL"/>
         </w:rPr>
         <w:t>נכונות</w:t>
       </w:r>
@@ -100,7 +100,7 @@
         <w:rPr>
           <w:rFonts w:hint="cs"/>
           <w:rtl/>
-          <w:lang w:val="en-US" w:bidi="he-IL"/>
+          <w:lang w:bidi="he-IL"/>
         </w:rPr>
         <w:t>.</w:t>
       </w:r>
@@ -114,14 +114,14 @@
         </w:numPr>
         <w:bidi/>
         <w:rPr>
-          <w:lang w:val="en-US" w:bidi="he-IL"/>
-        </w:rPr>
-      </w:pPr>
-      <w:r>
-        <w:rPr>
-          <w:rFonts w:hint="cs"/>
-          <w:rtl/>
-          <w:lang w:val="en-US" w:bidi="he-IL"/>
+          <w:lang w:bidi="he-IL"/>
+        </w:rPr>
+      </w:pPr>
+      <w:r>
+        <w:rPr>
+          <w:rFonts w:hint="cs"/>
+          <w:rtl/>
+          <w:lang w:bidi="he-IL"/>
         </w:rPr>
         <w:t>מדידה: שתהיה לפחות תוצאה אחד נכונה \ רלוונטית ב-5 התוצאות הראשונות.</w:t>
       </w:r>
@@ -135,12 +135,12 @@
         </w:numPr>
         <w:bidi/>
         <w:rPr>
-          <w:lang w:val="en-US" w:bidi="he-IL"/>
-        </w:rPr>
-      </w:pPr>
-      <w:r>
-        <w:rPr>
-          <w:lang w:val="en-US" w:bidi="he-IL"/>
+          <w:lang w:bidi="he-IL"/>
+        </w:rPr>
+      </w:pPr>
+      <w:r>
+        <w:rPr>
+          <w:lang w:bidi="he-IL"/>
         </w:rPr>
         <w:t>Performance</w:t>
       </w:r>
@@ -154,14 +154,14 @@
         </w:numPr>
         <w:bidi/>
         <w:rPr>
-          <w:lang w:val="en-US" w:bidi="he-IL"/>
-        </w:rPr>
-      </w:pPr>
-      <w:r>
-        <w:rPr>
-          <w:rFonts w:hint="cs"/>
-          <w:rtl/>
-          <w:lang w:val="en-US" w:bidi="he-IL"/>
+          <w:lang w:bidi="he-IL"/>
+        </w:rPr>
+      </w:pPr>
+      <w:r>
+        <w:rPr>
+          <w:rFonts w:hint="cs"/>
+          <w:rtl/>
+          <w:lang w:bidi="he-IL"/>
         </w:rPr>
         <w:t>שהמשתמש לא ימתין יותר מדי זמן לתוצאת החיפוש.</w:t>
       </w:r>
@@ -175,14 +175,14 @@
         </w:numPr>
         <w:bidi/>
         <w:rPr>
-          <w:lang w:val="en-US" w:bidi="he-IL"/>
-        </w:rPr>
-      </w:pPr>
-      <w:r>
-        <w:rPr>
-          <w:rFonts w:hint="cs"/>
-          <w:rtl/>
-          <w:lang w:val="en-US" w:bidi="he-IL"/>
+          <w:lang w:bidi="he-IL"/>
+        </w:rPr>
+      </w:pPr>
+      <w:r>
+        <w:rPr>
+          <w:rFonts w:hint="cs"/>
+          <w:rtl/>
+          <w:lang w:bidi="he-IL"/>
         </w:rPr>
         <w:t>מדידה: אחרי לחיצה על כפתור החיפוש לא יעברו יותר מ-3 שניות עד שתוצג תוצאה כלשהי.</w:t>
       </w:r>
@@ -196,12 +196,12 @@
         </w:numPr>
         <w:bidi/>
         <w:rPr>
-          <w:lang w:val="en-US" w:bidi="he-IL"/>
-        </w:rPr>
-      </w:pPr>
-      <w:r>
-        <w:rPr>
-          <w:lang w:val="en-US" w:bidi="he-IL"/>
+          <w:lang w:bidi="he-IL"/>
+        </w:rPr>
+      </w:pPr>
+      <w:r>
+        <w:rPr>
+          <w:lang w:bidi="he-IL"/>
         </w:rPr>
         <w:t>Scalability &amp; Elasticity</w:t>
       </w:r>
@@ -215,14 +215,14 @@
         </w:numPr>
         <w:bidi/>
         <w:rPr>
-          <w:lang w:val="en-US" w:bidi="he-IL"/>
-        </w:rPr>
-      </w:pPr>
-      <w:r>
-        <w:rPr>
-          <w:rFonts w:hint="cs"/>
-          <w:rtl/>
-          <w:lang w:val="en-US" w:bidi="he-IL"/>
+          <w:lang w:bidi="he-IL"/>
+        </w:rPr>
+      </w:pPr>
+      <w:r>
+        <w:rPr>
+          <w:rFonts w:hint="cs"/>
+          <w:rtl/>
+          <w:lang w:bidi="he-IL"/>
         </w:rPr>
         <w:t>שהמערכת תהיה מודולרית, וקלה להרחבה.</w:t>
       </w:r>
@@ -236,14 +236,14 @@
         </w:numPr>
         <w:bidi/>
         <w:rPr>
-          <w:lang w:val="en-US" w:bidi="he-IL"/>
-        </w:rPr>
-      </w:pPr>
-      <w:r>
-        <w:rPr>
-          <w:rFonts w:hint="cs"/>
-          <w:rtl/>
-          <w:lang w:val="en-US" w:bidi="he-IL"/>
+          <w:lang w:bidi="he-IL"/>
+        </w:rPr>
+      </w:pPr>
+      <w:r>
+        <w:rPr>
+          <w:rFonts w:hint="cs"/>
+          <w:rtl/>
+          <w:lang w:bidi="he-IL"/>
         </w:rPr>
         <w:t xml:space="preserve">מדידה: </w:t>
       </w:r>
@@ -251,7 +251,7 @@
         <w:rPr>
           <w:rFonts w:hint="cs"/>
           <w:rtl/>
-          <w:lang w:val="en-US" w:bidi="he-IL"/>
+          <w:lang w:bidi="he-IL"/>
         </w:rPr>
         <w:t xml:space="preserve">פיתוח מודולרי, שכל פונקציה </w:t>
       </w:r>
@@ -259,7 +259,7 @@
         <w:rPr>
           <w:rFonts w:hint="cs"/>
           <w:rtl/>
-          <w:lang w:val="en-US" w:bidi="he-IL"/>
+          <w:lang w:bidi="he-IL"/>
         </w:rPr>
         <w:t xml:space="preserve">ומחלקה </w:t>
       </w:r>
@@ -267,7 +267,7 @@
         <w:rPr>
           <w:rFonts w:hint="cs"/>
           <w:rtl/>
-          <w:lang w:val="en-US" w:bidi="he-IL"/>
+          <w:lang w:bidi="he-IL"/>
         </w:rPr>
         <w:t>תהיה עצמאית, כלומר</w:t>
       </w:r>
@@ -275,7 +275,7 @@
         <w:rPr>
           <w:rFonts w:hint="cs"/>
           <w:rtl/>
-          <w:lang w:val="en-US" w:bidi="he-IL"/>
+          <w:lang w:bidi="he-IL"/>
         </w:rPr>
         <w:t xml:space="preserve"> בלי תלות במשתנים גלובלים.</w:t>
       </w:r>
@@ -285,20 +285,20 @@
         <w:bidi/>
         <w:rPr>
           <w:rtl/>
-          <w:lang w:val="en-US" w:bidi="he-IL"/>
-        </w:rPr>
-      </w:pPr>
-      <w:r>
-        <w:rPr>
-          <w:rFonts w:hint="cs"/>
-          <w:rtl/>
-          <w:lang w:val="en-US" w:bidi="he-IL"/>
+          <w:lang w:bidi="he-IL"/>
+        </w:rPr>
+      </w:pPr>
+      <w:r>
+        <w:rPr>
+          <w:rFonts w:hint="cs"/>
+          <w:rtl/>
+          <w:lang w:bidi="he-IL"/>
         </w:rPr>
         <w:t>בונוס: כיצד לדעתכם ניתן לממש את הפרויקט שלכם כ-</w:t>
       </w:r>
       <w:r>
         <w:rPr>
-          <w:lang w:val="en-US" w:bidi="he-IL"/>
+          <w:lang w:bidi="he-IL"/>
         </w:rPr>
         <w:t>serverless</w:t>
       </w:r>
@@ -306,7 +306,7 @@
         <w:rPr>
           <w:rFonts w:hint="cs"/>
           <w:rtl/>
-          <w:lang w:val="en-US" w:bidi="he-IL"/>
+          <w:lang w:bidi="he-IL"/>
         </w:rPr>
         <w:t>?</w:t>
       </w:r>
@@ -320,20 +320,20 @@
         </w:numPr>
         <w:bidi/>
         <w:rPr>
-          <w:lang w:val="en-US" w:bidi="he-IL"/>
-        </w:rPr>
-      </w:pPr>
-      <w:r>
-        <w:rPr>
-          <w:rFonts w:hint="cs"/>
-          <w:rtl/>
-          <w:lang w:val="en-US" w:bidi="he-IL"/>
+          <w:lang w:bidi="he-IL"/>
+        </w:rPr>
+      </w:pPr>
+      <w:r>
+        <w:rPr>
+          <w:rFonts w:hint="cs"/>
+          <w:rtl/>
+          <w:lang w:bidi="he-IL"/>
         </w:rPr>
         <w:t>ניתן לממש אותו כ-</w:t>
       </w:r>
       <w:r>
         <w:rPr>
-          <w:lang w:val="en-US" w:bidi="he-IL"/>
+          <w:lang w:bidi="he-IL"/>
         </w:rPr>
         <w:t>serverless</w:t>
       </w:r>
@@ -341,7 +341,7 @@
         <w:rPr>
           <w:rFonts w:hint="cs"/>
           <w:rtl/>
-          <w:lang w:val="en-US" w:bidi="he-IL"/>
+          <w:lang w:bidi="he-IL"/>
         </w:rPr>
         <w:t xml:space="preserve"> על ידי שמירת כל השירותים לוקלית. ובכך מורידים את התלות שלהם בשרת.</w:t>
       </w:r>
@@ -351,427 +351,46 @@
         <w:bidi/>
         <w:rPr>
           <w:rtl/>
-          <w:lang w:val="en-US" w:bidi="he-IL"/>
-        </w:rPr>
-      </w:pPr>
-    </w:p>
-    <w:p>
-      <w:pPr>
-        <w:bidi/>
-        <w:rPr>
-          <w:rtl/>
-          <w:lang w:val="en-US" w:bidi="he-IL"/>
-        </w:rPr>
-      </w:pPr>
-      <w:r>
-        <w:rPr>
-          <w:rFonts w:hint="cs"/>
-          <w:rtl/>
-          <w:lang w:val="en-US" w:bidi="he-IL"/>
-        </w:rPr>
-        <w:t>הסבר על הארכיטקטורה:</w:t>
-      </w:r>
-    </w:p>
-    <w:p>
-      <w:pPr>
-        <w:bidi/>
-        <w:rPr>
-          <w:rtl/>
-          <w:lang w:val="en-US" w:bidi="he-IL"/>
-        </w:rPr>
-      </w:pPr>
-      <w:r>
-        <w:rPr>
-          <w:rFonts w:hint="cs"/>
-          <w:rtl/>
-          <w:lang w:val="en-US" w:bidi="he-IL"/>
-        </w:rPr>
-        <w:t xml:space="preserve">חלקנו את </w:t>
-      </w:r>
-      <w:proofErr w:type="spellStart"/>
-      <w:r>
-        <w:rPr>
-          <w:rFonts w:hint="cs"/>
-          <w:rtl/>
-          <w:lang w:val="en-US" w:bidi="he-IL"/>
-        </w:rPr>
-        <w:t>הפונקציוניות</w:t>
-      </w:r>
-      <w:proofErr w:type="spellEnd"/>
-      <w:r>
-        <w:rPr>
-          <w:rFonts w:hint="cs"/>
-          <w:rtl/>
-          <w:lang w:val="en-US" w:bidi="he-IL"/>
-        </w:rPr>
-        <w:t xml:space="preserve"> העיקרית ל</w:t>
-      </w:r>
-      <w:r>
-        <w:rPr>
-          <w:rFonts w:hint="cs"/>
-          <w:rtl/>
-          <w:lang w:val="en-US" w:bidi="he-IL"/>
-        </w:rPr>
-        <w:t>שירותים</w:t>
-      </w:r>
-      <w:r>
-        <w:rPr>
-          <w:rFonts w:hint="cs"/>
-          <w:rtl/>
-          <w:lang w:val="en-US" w:bidi="he-IL"/>
-        </w:rPr>
-        <w:t>, השירותים שלהם</w:t>
-      </w:r>
-      <w:r>
-        <w:rPr>
-          <w:rFonts w:hint="cs"/>
-          <w:rtl/>
-          <w:lang w:val="en-US" w:bidi="he-IL"/>
-        </w:rPr>
-        <w:t>:</w:t>
-      </w:r>
-    </w:p>
-    <w:p>
-      <w:pPr>
-        <w:pStyle w:val="a9"/>
-        <w:numPr>
-          <w:ilvl w:val="0"/>
-          <w:numId w:val="1"/>
-        </w:numPr>
-        <w:bidi/>
-        <w:rPr>
-          <w:lang w:val="en-US" w:bidi="he-IL"/>
-        </w:rPr>
-      </w:pPr>
-      <w:r>
-        <w:rPr>
-          <w:lang w:val="en-US" w:bidi="he-IL"/>
-        </w:rPr>
-        <w:t>FirebaseService</w:t>
-      </w:r>
-      <w:r>
-        <w:rPr>
-          <w:rFonts w:hint="cs"/>
-          <w:rtl/>
-          <w:lang w:val="en-US" w:bidi="he-IL"/>
-        </w:rPr>
-        <w:t>: מטרתו ל</w:t>
-      </w:r>
-      <w:r>
-        <w:rPr>
-          <w:rFonts w:hint="cs"/>
-          <w:rtl/>
-          <w:lang w:val="en-US" w:bidi="he-IL"/>
-        </w:rPr>
-        <w:t xml:space="preserve">ייעל את התקשור </w:t>
-      </w:r>
-      <w:r>
-        <w:rPr>
-          <w:rFonts w:hint="cs"/>
-          <w:rtl/>
-          <w:lang w:val="en-US" w:bidi="he-IL"/>
-        </w:rPr>
-        <w:t>עם הבסיס נתונים, לבצע שליפת ועדכון נתונים בבסיס נתונים.</w:t>
-      </w:r>
-    </w:p>
-    <w:p>
-      <w:pPr>
-        <w:pStyle w:val="a9"/>
-        <w:numPr>
-          <w:ilvl w:val="0"/>
-          <w:numId w:val="1"/>
-        </w:numPr>
-        <w:bidi/>
-        <w:rPr>
-          <w:lang w:val="en-US" w:bidi="he-IL"/>
-        </w:rPr>
-      </w:pPr>
-      <w:r>
-        <w:rPr>
-          <w:lang w:val="en-US" w:bidi="he-IL"/>
-        </w:rPr>
-        <w:t>IndexService</w:t>
-      </w:r>
-      <w:r>
-        <w:rPr>
-          <w:rFonts w:hint="cs"/>
-          <w:rtl/>
-          <w:lang w:val="en-US" w:bidi="he-IL"/>
-        </w:rPr>
-        <w:t>: מטרת השירות לאחסן את האינדקסים לוקלית, הוא מאחסן אינדקס הפוך לצורך חיפוש, ואת האינדקסים של הדפים (לצורך סטטיסטיקה)</w:t>
-      </w:r>
-      <w:r>
-        <w:rPr>
-          <w:rFonts w:hint="cs"/>
-          <w:rtl/>
-          <w:lang w:val="en-US" w:bidi="he-IL"/>
-        </w:rPr>
-        <w:t xml:space="preserve">, והוא יאפשר לעדכן את האינדקס לפי בקשות (כגון הוספת מילה לאינדקס, </w:t>
-      </w:r>
-      <w:r>
-        <w:rPr>
-          <w:rFonts w:hint="cs"/>
-          <w:rtl/>
-          <w:lang w:val="en-US" w:bidi="he-IL"/>
-        </w:rPr>
-        <w:t>הסרת דף מהאינדקס</w:t>
-      </w:r>
-      <w:r>
-        <w:rPr>
-          <w:rFonts w:hint="cs"/>
-          <w:rtl/>
-          <w:lang w:val="en-US" w:bidi="he-IL"/>
-        </w:rPr>
-        <w:t xml:space="preserve"> וכו').</w:t>
-      </w:r>
-      <w:r>
-        <w:rPr>
-          <w:rFonts w:hint="cs"/>
-          <w:rtl/>
-          <w:lang w:val="en-US" w:bidi="he-IL"/>
-        </w:rPr>
-        <w:t xml:space="preserve"> הוא מאפשר שמירה ושליפה של האינדקס מבסיס הנתונים על ידי </w:t>
-      </w:r>
-      <w:r>
-        <w:rPr>
-          <w:lang w:val="en-US" w:bidi="he-IL"/>
-        </w:rPr>
-        <w:t>dependency-injection</w:t>
-      </w:r>
-      <w:r>
-        <w:rPr>
-          <w:rFonts w:hint="cs"/>
-          <w:rtl/>
-          <w:lang w:val="en-US" w:bidi="he-IL"/>
-        </w:rPr>
-        <w:t xml:space="preserve"> של שירות </w:t>
-      </w:r>
-      <w:r>
-        <w:rPr>
-          <w:lang w:val="en-US" w:bidi="he-IL"/>
-        </w:rPr>
-        <w:t>FirebaseService</w:t>
-      </w:r>
-      <w:r>
-        <w:rPr>
-          <w:rFonts w:hint="cs"/>
-          <w:rtl/>
-          <w:lang w:val="en-US" w:bidi="he-IL"/>
-        </w:rPr>
-        <w:t>.</w:t>
-      </w:r>
-    </w:p>
-    <w:p>
-      <w:pPr>
-        <w:pStyle w:val="a9"/>
-        <w:numPr>
-          <w:ilvl w:val="0"/>
-          <w:numId w:val="1"/>
-        </w:numPr>
-        <w:bidi/>
-        <w:rPr>
-          <w:lang w:val="en-US" w:bidi="he-IL"/>
-        </w:rPr>
-      </w:pPr>
-      <w:r>
-        <w:rPr>
-          <w:lang w:val="en-US" w:bidi="he-IL"/>
-        </w:rPr>
-        <w:t>CrawlerService</w:t>
-      </w:r>
-      <w:r>
-        <w:rPr>
-          <w:rFonts w:hint="cs"/>
-          <w:rtl/>
-          <w:lang w:val="en-US" w:bidi="he-IL"/>
-        </w:rPr>
-        <w:t xml:space="preserve">: מטרתו לבצע שירותי </w:t>
-      </w:r>
-      <w:r>
-        <w:rPr>
-          <w:lang w:val="en-US" w:bidi="he-IL"/>
-        </w:rPr>
-        <w:t>crawling</w:t>
-      </w:r>
-      <w:r>
-        <w:rPr>
-          <w:rFonts w:hint="cs"/>
-          <w:rtl/>
-          <w:lang w:val="en-US" w:bidi="he-IL"/>
-        </w:rPr>
-        <w:t xml:space="preserve"> על דפים, ולעדכן את השירות אינדקס תוך כדי (בעזרת </w:t>
-      </w:r>
-      <w:r>
-        <w:rPr>
-          <w:lang w:val="en-US" w:bidi="he-IL"/>
-        </w:rPr>
-        <w:t>dependency-injection</w:t>
-      </w:r>
-      <w:r>
-        <w:rPr>
-          <w:rFonts w:hint="cs"/>
-          <w:rtl/>
-          <w:lang w:val="en-US" w:bidi="he-IL"/>
-        </w:rPr>
-        <w:t>).</w:t>
-      </w:r>
-    </w:p>
-    <w:p>
-      <w:pPr>
-        <w:pStyle w:val="a9"/>
-        <w:numPr>
-          <w:ilvl w:val="0"/>
-          <w:numId w:val="1"/>
-        </w:numPr>
-        <w:bidi/>
-        <w:rPr>
-          <w:lang w:val="en-US" w:bidi="he-IL"/>
-        </w:rPr>
-      </w:pPr>
-      <w:r>
-        <w:rPr>
-          <w:lang w:val="en-US" w:bidi="he-IL"/>
-        </w:rPr>
-        <w:t>QueryService</w:t>
-      </w:r>
-      <w:r>
-        <w:rPr>
-          <w:rFonts w:hint="cs"/>
-          <w:rtl/>
-          <w:lang w:val="en-US" w:bidi="he-IL"/>
-        </w:rPr>
-        <w:t>: משתמש לביצוע שאילתות ומחזיר תוצאות חיפוש, הוא גם מאפשר קבלה של ההיסטוריית חיפוש.</w:t>
-      </w:r>
-      <w:r>
-        <w:rPr>
-          <w:rFonts w:hint="cs"/>
-          <w:rtl/>
-          <w:lang w:val="en-US" w:bidi="he-IL"/>
-        </w:rPr>
-        <w:t xml:space="preserve"> השירות צריך </w:t>
-      </w:r>
-      <w:r>
-        <w:rPr>
-          <w:lang w:val="en-US" w:bidi="he-IL"/>
-        </w:rPr>
-        <w:t>dependency-injection</w:t>
-      </w:r>
-      <w:r>
-        <w:rPr>
-          <w:rFonts w:hint="cs"/>
-          <w:rtl/>
-          <w:lang w:val="en-US" w:bidi="he-IL"/>
-        </w:rPr>
-        <w:t xml:space="preserve"> של </w:t>
-      </w:r>
-      <w:r>
-        <w:rPr>
-          <w:lang w:val="en-US" w:bidi="he-IL"/>
-        </w:rPr>
-        <w:t>indexService</w:t>
-      </w:r>
-      <w:r>
-        <w:rPr>
-          <w:rFonts w:hint="cs"/>
-          <w:rtl/>
-          <w:lang w:val="en-US" w:bidi="he-IL"/>
-        </w:rPr>
-        <w:t xml:space="preserve"> על מנת לבצע את השאילתות.</w:t>
-      </w:r>
-    </w:p>
-    <w:p>
-      <w:pPr>
-        <w:pStyle w:val="a9"/>
-        <w:numPr>
-          <w:ilvl w:val="0"/>
-          <w:numId w:val="1"/>
-        </w:numPr>
-        <w:bidi/>
-        <w:rPr>
-          <w:lang w:val="en-US" w:bidi="he-IL"/>
-        </w:rPr>
-      </w:pPr>
-      <w:r>
-        <w:rPr>
-          <w:lang w:val="en-US" w:bidi="he-IL"/>
-        </w:rPr>
-        <w:t>GraphService</w:t>
-      </w:r>
-      <w:r>
-        <w:rPr>
-          <w:rFonts w:hint="cs"/>
-          <w:rtl/>
-          <w:lang w:val="en-US" w:bidi="he-IL"/>
-        </w:rPr>
-        <w:t>: מטרתו ליצור את הגרפים בצורה אוטומטית עבור אינדקס הפוך.</w:t>
-      </w:r>
-    </w:p>
-    <w:p>
-      <w:pPr>
-        <w:bidi/>
-        <w:rPr>
-          <w:lang w:val="en-US" w:bidi="he-IL"/>
-        </w:rPr>
-      </w:pPr>
-    </w:p>
-    <w:p>
-      <w:pPr>
-        <w:pStyle w:val="a9"/>
-        <w:numPr>
-          <w:ilvl w:val="0"/>
-          <w:numId w:val="2"/>
-        </w:numPr>
-        <w:bidi/>
-        <w:rPr>
-          <w:lang w:val="en-US" w:bidi="he-IL"/>
-        </w:rPr>
-      </w:pPr>
-      <w:r>
-        <w:rPr>
-          <w:rFonts w:hint="cs"/>
-          <w:rtl/>
-          <w:lang w:val="en-US" w:bidi="he-IL"/>
-        </w:rPr>
-        <w:t>המשך בעמוד הבא</w:t>
-      </w:r>
-    </w:p>
-    <w:p>
-      <w:pPr>
-        <w:bidi/>
-        <w:rPr>
-          <w:rtl/>
-          <w:lang w:val="en-US" w:bidi="he-IL"/>
-        </w:rPr>
-      </w:pPr>
-      <w:r>
-        <w:rPr>
-          <w:rFonts w:hint="cs"/>
-          <w:rtl/>
-          <w:lang w:val="en-US" w:bidi="he-IL"/>
-        </w:rPr>
-        <w:lastRenderedPageBreak/>
-        <w:t>דוגמאות לשימוש:</w:t>
-      </w:r>
-    </w:p>
-    <w:p>
-      <w:pPr>
-        <w:bidi/>
-        <w:rPr>
-          <w:rtl/>
-          <w:lang w:val="en-US" w:bidi="he-IL"/>
+          <w:lang w:bidi="he-IL"/>
+        </w:rPr>
+      </w:pPr>
+    </w:p>
+    <w:p>
+      <w:pPr>
+        <w:bidi/>
+        <w:rPr>
+          <w:rtl/>
+          <w:lang w:bidi="he-IL"/>
+        </w:rPr>
+      </w:pPr>
+      <w:r>
+        <w:rPr>
+          <w:rFonts w:hint="cs"/>
+          <w:rtl/>
+          <w:lang w:bidi="he-IL"/>
+        </w:rPr>
+        <w:t>הארכיטקטורה:</w:t>
+      </w:r>
+    </w:p>
+    <w:p>
+      <w:pPr>
+        <w:bidi/>
+        <w:rPr>
+          <w:rtl/>
+          <w:lang w:bidi="he-IL"/>
         </w:rPr>
       </w:pPr>
       <w:r>
         <w:rPr>
           <w:rFonts w:cs="Arial"/>
           <w:rtl/>
-          <w:lang w:val="en-US" w:bidi="he-IL"/>
+          <w:lang w:bidi="he-IL"/>
         </w:rPr>
         <w:drawing>
-          <wp:inline distT="0" distB="0" distL="0" distR="0" wp14:anchorId="0F63A51E" wp14:editId="7CC22B17">
-            <wp:extent cx="4772691" cy="876422"/>
-            <wp:effectExtent l="0" t="0" r="8890" b="0"/>
-            <wp:docPr id="1" name="תמונה 1"/>
+          <wp:inline distT="0" distB="0" distL="0" distR="0" wp14:anchorId="4D2AFF19" wp14:editId="4EBDB168">
+            <wp:extent cx="5731510" cy="3104515"/>
+            <wp:effectExtent l="0" t="0" r="2540" b="635"/>
+            <wp:docPr id="33" name="תמונה 33"/>
             <wp:cNvGraphicFramePr>
               <a:graphicFrameLocks xmlns:a="http://schemas.openxmlformats.org/drawingml/2006/main" noChangeAspect="1"/>
             </wp:cNvGraphicFramePr>
@@ -791,7 +410,7 @@
                   <pic:spPr>
                     <a:xfrm>
                       <a:off x="0" y="0"/>
-                      <a:ext cx="4772691" cy="876422"/>
+                      <a:ext cx="5731510" cy="3104515"/>
                     </a:xfrm>
                     <a:prstGeom prst="rect">
                       <a:avLst/>
@@ -809,24 +428,121 @@
         <w:pStyle w:val="a9"/>
         <w:numPr>
           <w:ilvl w:val="0"/>
+          <w:numId w:val="3"/>
+        </w:numPr>
+        <w:bidi/>
+        <w:rPr>
+          <w:rtl/>
+          <w:lang w:bidi="he-IL"/>
+        </w:rPr>
+      </w:pPr>
+      <w:r>
+        <w:rPr>
+          <w:rFonts w:hint="cs"/>
+          <w:rtl/>
+          <w:lang w:bidi="he-IL"/>
+        </w:rPr>
+        <w:t>הסבר בעמוד הבא.</w:t>
+      </w:r>
+    </w:p>
+    <w:p>
+      <w:pPr>
+        <w:rPr>
+          <w:rtl/>
+          <w:lang w:bidi="he-IL"/>
+        </w:rPr>
+      </w:pPr>
+      <w:r>
+        <w:rPr>
+          <w:rtl/>
+          <w:lang w:bidi="he-IL"/>
+        </w:rPr>
+        <w:br w:type="page"/>
+      </w:r>
+    </w:p>
+    <w:p>
+      <w:pPr>
+        <w:bidi/>
+        <w:rPr>
+          <w:rtl/>
+          <w:lang w:bidi="he-IL"/>
+        </w:rPr>
+      </w:pPr>
+      <w:r>
+        <w:rPr>
+          <w:rFonts w:hint="cs"/>
+          <w:rtl/>
+          <w:lang w:bidi="he-IL"/>
+        </w:rPr>
+        <w:lastRenderedPageBreak/>
+        <w:t xml:space="preserve">הסבר - </w:t>
+      </w:r>
+      <w:r>
+        <w:rPr>
+          <w:rFonts w:hint="cs"/>
+          <w:rtl/>
+          <w:lang w:bidi="he-IL"/>
+        </w:rPr>
+        <w:t xml:space="preserve">חלקנו את </w:t>
+      </w:r>
+      <w:r>
+        <w:rPr>
+          <w:rFonts w:hint="cs"/>
+          <w:rtl/>
+          <w:lang w:bidi="he-IL"/>
+        </w:rPr>
+        <w:t>הפונקציונליות</w:t>
+      </w:r>
+      <w:r>
+        <w:rPr>
+          <w:rFonts w:hint="cs"/>
+          <w:rtl/>
+          <w:lang w:bidi="he-IL"/>
+        </w:rPr>
+        <w:t xml:space="preserve"> ה</w:t>
+      </w:r>
+      <w:bookmarkStart w:id="0" w:name="_GoBack"/>
+      <w:bookmarkEnd w:id="0"/>
+      <w:r>
+        <w:rPr>
+          <w:rFonts w:hint="cs"/>
+          <w:rtl/>
+          <w:lang w:bidi="he-IL"/>
+        </w:rPr>
+        <w:t>עיקרית ל</w:t>
+      </w:r>
+      <w:r>
+        <w:rPr>
+          <w:rFonts w:hint="cs"/>
+          <w:rtl/>
+          <w:lang w:bidi="he-IL"/>
+        </w:rPr>
+        <w:t xml:space="preserve">מחלקות </w:t>
+      </w:r>
+      <w:r>
+        <w:rPr>
+          <w:rFonts w:hint="cs"/>
+          <w:rtl/>
+          <w:lang w:bidi="he-IL"/>
+        </w:rPr>
+        <w:t>שירותים:</w:t>
+      </w:r>
+    </w:p>
+    <w:p>
+      <w:pPr>
+        <w:pStyle w:val="a9"/>
+        <w:numPr>
+          <w:ilvl w:val="0"/>
           <w:numId w:val="1"/>
         </w:numPr>
         <w:bidi/>
         <w:rPr>
-          <w:lang w:val="en-US" w:bidi="he-IL"/>
-        </w:rPr>
-      </w:pPr>
-      <w:r>
-        <w:rPr>
-          <w:rFonts w:hint="cs"/>
-          <w:rtl/>
-          <w:lang w:val="en-US" w:bidi="he-IL"/>
-        </w:rPr>
-        <w:t xml:space="preserve">שירות </w:t>
-      </w:r>
-      <w:r>
-        <w:rPr>
-          <w:lang w:val="en-US" w:bidi="he-IL"/>
+          <w:lang w:bidi="he-IL"/>
+        </w:rPr>
+      </w:pPr>
+      <w:r>
+        <w:rPr>
+          <w:lang w:bidi="he-IL"/>
         </w:rPr>
         <w:t>FirebaseService</w:t>
       </w:r>
@@ -834,67 +550,1333 @@
         <w:rPr>
           <w:rFonts w:hint="cs"/>
           <w:rtl/>
-          <w:lang w:val="en-US" w:bidi="he-IL"/>
-        </w:rPr>
-        <w:t xml:space="preserve"> וב-</w:t>
-      </w:r>
-      <w:r>
-        <w:rPr>
-          <w:lang w:val="en-US" w:bidi="he-IL"/>
-        </w:rPr>
-        <w:t>IndexService</w:t>
-      </w:r>
-      <w:r>
-        <w:rPr>
-          <w:rFonts w:hint="cs"/>
-          <w:rtl/>
-          <w:lang w:val="en-US" w:bidi="he-IL"/>
-        </w:rPr>
-        <w:t>:</w:t>
+          <w:lang w:bidi="he-IL"/>
+        </w:rPr>
+        <w:t>: מטרתו ל</w:t>
+      </w:r>
+      <w:r>
+        <w:rPr>
+          <w:rFonts w:hint="cs"/>
+          <w:rtl/>
+          <w:lang w:bidi="he-IL"/>
+        </w:rPr>
+        <w:t xml:space="preserve">ייעל את התקשור </w:t>
+      </w:r>
+      <w:r>
+        <w:rPr>
+          <w:rFonts w:hint="cs"/>
+          <w:rtl/>
+          <w:lang w:bidi="he-IL"/>
+        </w:rPr>
+        <w:t>עם הבסיס נתונים, לבצע שליפת ועדכון נתונים בבסיס נתונים.</w:t>
       </w:r>
     </w:p>
     <w:p>
       <w:pPr>
         <w:pStyle w:val="a9"/>
         <w:numPr>
-          <w:ilvl w:val="1"/>
+          <w:ilvl w:val="0"/>
+          <w:numId w:val="3"/>
+        </w:numPr>
+        <w:bidi/>
+        <w:rPr>
+          <w:lang w:bidi="he-IL"/>
+        </w:rPr>
+      </w:pPr>
+      <w:r>
+        <w:rPr>
+          <w:rFonts w:hint="cs"/>
+          <w:rtl/>
+          <w:lang w:bidi="he-IL"/>
+        </w:rPr>
+        <w:t>הממשק:</w:t>
+      </w:r>
+    </w:p>
+    <w:p>
+      <w:pPr>
+        <w:pStyle w:val="NormalWeb"/>
+        <w:numPr>
+          <w:ilvl w:val="0"/>
+          <w:numId w:val="4"/>
+        </w:numPr>
+      </w:pPr>
+      <w:r>
+        <w:rPr>
+          <w:rStyle w:val="HTMLCode"/>
+          <w:rFonts w:eastAsiaTheme="majorEastAsia"/>
+        </w:rPr>
+        <w:t>FirebaseService(db_url='defaultConnURL</w:t>
+      </w:r>
+      <w:r>
+        <w:rPr>
+          <w:rStyle w:val="HTMLCode"/>
+          <w:rFonts w:eastAsiaTheme="majorEastAsia"/>
+        </w:rPr>
+        <w:t>')</w:t>
+      </w:r>
+      <w:r>
+        <w:br/>
+        <w:t>Initializes the service with a Firebase database connection.</w:t>
+      </w:r>
+    </w:p>
+    <w:p>
+      <w:pPr>
+        <w:pStyle w:val="NormalWeb"/>
+        <w:numPr>
+          <w:ilvl w:val="0"/>
+          <w:numId w:val="4"/>
+        </w:numPr>
+      </w:pPr>
+      <w:r>
+        <w:rPr>
+          <w:rStyle w:val="HTMLCode"/>
+          <w:rFonts w:eastAsiaTheme="majorEastAsia"/>
+        </w:rPr>
+        <w:t>get_rev_index_from_DB()</w:t>
+      </w:r>
+      <w:r>
+        <w:br/>
+        <w:t>Retrieves the revision index from the Firebase database.</w:t>
+      </w:r>
+    </w:p>
+    <w:p>
+      <w:pPr>
+        <w:pStyle w:val="NormalWeb"/>
+        <w:numPr>
+          <w:ilvl w:val="0"/>
+          <w:numId w:val="4"/>
+        </w:numPr>
+      </w:pPr>
+      <w:r>
+        <w:rPr>
+          <w:rStyle w:val="HTMLCode"/>
+          <w:rFonts w:eastAsiaTheme="majorEastAsia"/>
+        </w:rPr>
+        <w:t>update_rev_index_in_db(index_p)</w:t>
+      </w:r>
+      <w:r>
+        <w:br/>
+        <w:t>Updates the revision index in the Firebase database by clearing it first and then saving the provided data.</w:t>
+      </w:r>
+    </w:p>
+    <w:p>
+      <w:pPr>
+        <w:pStyle w:val="a9"/>
+        <w:numPr>
+          <w:ilvl w:val="0"/>
           <w:numId w:val="1"/>
         </w:numPr>
         <w:bidi/>
         <w:rPr>
-          <w:lang w:val="en-US" w:bidi="he-IL"/>
-        </w:rPr>
-      </w:pPr>
-      <w:r>
-        <w:rPr>
-          <w:rFonts w:hint="cs"/>
-          <w:rtl/>
-          <w:lang w:val="en-US" w:bidi="he-IL"/>
-        </w:rPr>
-        <w:t>עדכון אינדקס בבסיס נתונים</w:t>
-      </w:r>
-    </w:p>
-    <w:p>
-      <w:pPr>
-        <w:pStyle w:val="a9"/>
-        <w:bidi/>
-        <w:ind w:left="1440"/>
-        <w:rPr>
-          <w:rtl/>
-          <w:lang w:val="en-US" w:bidi="he-IL"/>
+          <w:lang w:bidi="he-IL"/>
+        </w:rPr>
+      </w:pPr>
+      <w:r>
+        <w:rPr>
+          <w:lang w:bidi="he-IL"/>
+        </w:rPr>
+        <w:t>IndexService</w:t>
+      </w:r>
+      <w:r>
+        <w:rPr>
+          <w:rFonts w:hint="cs"/>
+          <w:rtl/>
+          <w:lang w:bidi="he-IL"/>
+        </w:rPr>
+        <w:t>: מטרת השירות לאחסן את האינדקסים לוקלית, הוא מאחסן אינדקס הפוך לצורך חיפוש, ואת האינדקסים של הדפים (לצורך סטטיסטיקה)</w:t>
+      </w:r>
+      <w:r>
+        <w:rPr>
+          <w:rFonts w:hint="cs"/>
+          <w:rtl/>
+          <w:lang w:bidi="he-IL"/>
+        </w:rPr>
+        <w:t xml:space="preserve">, והוא יאפשר לעדכן את האינדקס לפי בקשות (כגון הוספת מילה לאינדקס, </w:t>
+      </w:r>
+      <w:r>
+        <w:rPr>
+          <w:rFonts w:hint="cs"/>
+          <w:rtl/>
+          <w:lang w:bidi="he-IL"/>
+        </w:rPr>
+        <w:t>הסרת דף מהאינדקס</w:t>
+      </w:r>
+      <w:r>
+        <w:rPr>
+          <w:rFonts w:hint="cs"/>
+          <w:rtl/>
+          <w:lang w:bidi="he-IL"/>
+        </w:rPr>
+        <w:t xml:space="preserve"> וכו').</w:t>
+      </w:r>
+      <w:r>
+        <w:rPr>
+          <w:rFonts w:hint="cs"/>
+          <w:rtl/>
+          <w:lang w:bidi="he-IL"/>
+        </w:rPr>
+        <w:t xml:space="preserve"> הוא מאפשר שמירה ושליפה של האינדקס מבסיס הנתונים על ידי </w:t>
+      </w:r>
+      <w:r>
+        <w:rPr>
+          <w:lang w:bidi="he-IL"/>
+        </w:rPr>
+        <w:t>dependency-injection</w:t>
+      </w:r>
+      <w:r>
+        <w:rPr>
+          <w:rFonts w:hint="cs"/>
+          <w:rtl/>
+          <w:lang w:bidi="he-IL"/>
+        </w:rPr>
+        <w:t xml:space="preserve"> של שירות </w:t>
+      </w:r>
+      <w:r>
+        <w:rPr>
+          <w:lang w:bidi="he-IL"/>
+        </w:rPr>
+        <w:t>FirebaseService</w:t>
+      </w:r>
+      <w:r>
+        <w:rPr>
+          <w:rFonts w:hint="cs"/>
+          <w:rtl/>
+          <w:lang w:bidi="he-IL"/>
+        </w:rPr>
+        <w:t>.</w:t>
+      </w:r>
+    </w:p>
+    <w:p>
+      <w:pPr>
+        <w:pStyle w:val="a9"/>
+        <w:numPr>
+          <w:ilvl w:val="0"/>
+          <w:numId w:val="4"/>
+        </w:numPr>
+        <w:bidi/>
+        <w:rPr>
+          <w:lang w:bidi="he-IL"/>
+        </w:rPr>
+      </w:pPr>
+      <w:r>
+        <w:rPr>
+          <w:rFonts w:hint="cs"/>
+          <w:rtl/>
+          <w:lang w:bidi="he-IL"/>
+        </w:rPr>
+        <w:t>הממשק:</w:t>
+      </w:r>
+    </w:p>
+    <w:p>
+      <w:pPr>
+        <w:pStyle w:val="NormalWeb"/>
+        <w:ind w:left="360"/>
+      </w:pPr>
+      <w:r>
+        <w:rPr>
+          <w:rFonts w:hAnsi="Symbol"/>
+        </w:rPr>
+        <w:t></w:t>
+      </w:r>
+      <w:r>
+        <w:t xml:space="preserve">  </w:t>
+      </w:r>
+      <w:r>
+        <w:rPr>
+          <w:rStyle w:val="HTMLCode"/>
+          <w:rFonts w:eastAsiaTheme="majorEastAsia"/>
+        </w:rPr>
+        <w:t>IndexService(index=None, firebaseService=None)</w:t>
+      </w:r>
+      <w:r>
+        <w:br/>
+        <w:t>Initializes the service with an optional initial index and FirebaseService instance.</w:t>
+      </w:r>
+    </w:p>
+    <w:p>
+      <w:pPr>
+        <w:pStyle w:val="NormalWeb"/>
+        <w:ind w:left="360"/>
+      </w:pPr>
+      <w:r>
+        <w:rPr>
+          <w:rFonts w:hAnsi="Symbol"/>
+        </w:rPr>
+        <w:t></w:t>
+      </w:r>
+      <w:r>
+        <w:t xml:space="preserve">  </w:t>
+      </w:r>
+      <w:r>
+        <w:rPr>
+          <w:rStyle w:val="HTMLCode"/>
+          <w:rFonts w:eastAsiaTheme="majorEastAsia"/>
+        </w:rPr>
+        <w:t>process_soup(url, soup)</w:t>
+      </w:r>
+      <w:r>
+        <w:br/>
+        <w:t>Processes the given soup (parsed HTML) for a URL and updates the reverse index and URL index.</w:t>
+      </w:r>
+    </w:p>
+    <w:p>
+      <w:pPr>
+        <w:pStyle w:val="NormalWeb"/>
+        <w:ind w:left="360"/>
+      </w:pPr>
+      <w:r>
+        <w:rPr>
+          <w:rFonts w:hAnsi="Symbol"/>
+        </w:rPr>
+        <w:t></w:t>
+      </w:r>
+      <w:r>
+        <w:t xml:space="preserve">  </w:t>
+      </w:r>
+      <w:r>
+        <w:rPr>
+          <w:rStyle w:val="HTMLCode"/>
+          <w:rFonts w:eastAsiaTheme="majorEastAsia"/>
+        </w:rPr>
+        <w:t>get_reverse_index()</w:t>
+      </w:r>
+      <w:r>
+        <w:br/>
+        <w:t>Returns the reverse index.</w:t>
+      </w:r>
+    </w:p>
+    <w:p>
+      <w:pPr>
+        <w:pStyle w:val="NormalWeb"/>
+        <w:ind w:left="360"/>
+      </w:pPr>
+      <w:r>
+        <w:rPr>
+          <w:rFonts w:hAnsi="Symbol"/>
+        </w:rPr>
+        <w:t></w:t>
+      </w:r>
+      <w:r>
+        <w:t xml:space="preserve">  </w:t>
+      </w:r>
+      <w:r>
+        <w:rPr>
+          <w:rStyle w:val="HTMLCode"/>
+          <w:rFonts w:eastAsiaTheme="majorEastAsia"/>
+        </w:rPr>
+        <w:t>get_url_index(url)</w:t>
+      </w:r>
+      <w:r>
+        <w:br/>
+        <w:t>Retrieves the index of words for a specific URL.</w:t>
+      </w:r>
+    </w:p>
+    <w:p>
+      <w:pPr>
+        <w:pStyle w:val="NormalWeb"/>
+        <w:ind w:left="360"/>
+      </w:pPr>
+      <w:r>
+        <w:rPr>
+          <w:rFonts w:hAnsi="Symbol"/>
+        </w:rPr>
+        <w:t></w:t>
+      </w:r>
+      <w:r>
+        <w:t xml:space="preserve">  </w:t>
+      </w:r>
+      <w:r>
+        <w:rPr>
+          <w:rStyle w:val="HTMLCode"/>
+          <w:rFonts w:eastAsiaTheme="majorEastAsia"/>
+        </w:rPr>
+        <w:t>set_rev_index(newRevIndex)</w:t>
+      </w:r>
+      <w:r>
+        <w:br/>
+        <w:t>Sets the reverse index to the provided index and updates internal mappings.</w:t>
+      </w:r>
+    </w:p>
+    <w:p>
+      <w:pPr>
+        <w:pStyle w:val="NormalWeb"/>
+        <w:ind w:left="360"/>
+      </w:pPr>
+      <w:r>
+        <w:rPr>
+          <w:rFonts w:hAnsi="Symbol"/>
+        </w:rPr>
+        <w:t></w:t>
+      </w:r>
+      <w:r>
+        <w:t xml:space="preserve">  </w:t>
+      </w:r>
+      <w:r>
+        <w:rPr>
+          <w:rStyle w:val="HTMLCode"/>
+          <w:rFonts w:eastAsiaTheme="majorEastAsia"/>
+        </w:rPr>
+        <w:t>get_index_of_word(w)</w:t>
+      </w:r>
+      <w:r>
+        <w:br/>
+        <w:t>Retrieves the reverse index entry for a given word.</w:t>
+      </w:r>
+    </w:p>
+    <w:p>
+      <w:pPr>
+        <w:pStyle w:val="NormalWeb"/>
+        <w:ind w:left="360"/>
+      </w:pPr>
+      <w:r>
+        <w:rPr>
+          <w:rFonts w:hAnsi="Symbol"/>
+        </w:rPr>
+        <w:t></w:t>
+      </w:r>
+      <w:r>
+        <w:t xml:space="preserve">  </w:t>
+      </w:r>
+      <w:r>
+        <w:rPr>
+          <w:rStyle w:val="HTMLCode"/>
+          <w:rFonts w:eastAsiaTheme="majorEastAsia"/>
+        </w:rPr>
+        <w:t>add_new_word(word)</w:t>
+      </w:r>
+      <w:r>
+        <w:br/>
+        <w:t xml:space="preserve">Adds a new word to the reverse index. Returns </w:t>
+      </w:r>
+      <w:r>
+        <w:rPr>
+          <w:rStyle w:val="HTMLCode"/>
+          <w:rFonts w:eastAsiaTheme="majorEastAsia"/>
+        </w:rPr>
+        <w:t>True</w:t>
+      </w:r>
+      <w:r>
+        <w:t xml:space="preserve"> if successful, otherwise </w:t>
+      </w:r>
+      <w:r>
+        <w:rPr>
+          <w:rStyle w:val="HTMLCode"/>
+          <w:rFonts w:eastAsiaTheme="majorEastAsia"/>
+        </w:rPr>
+        <w:t>False</w:t>
+      </w:r>
+      <w:r>
+        <w:t>.</w:t>
+      </w:r>
+    </w:p>
+    <w:p>
+      <w:pPr>
+        <w:pStyle w:val="NormalWeb"/>
+        <w:ind w:left="360"/>
+      </w:pPr>
+      <w:r>
+        <w:rPr>
+          <w:rFonts w:hAnsi="Symbol"/>
+        </w:rPr>
+        <w:t></w:t>
+      </w:r>
+      <w:r>
+        <w:t xml:space="preserve">  </w:t>
+      </w:r>
+      <w:r>
+        <w:rPr>
+          <w:rStyle w:val="HTMLCode"/>
+          <w:rFonts w:eastAsiaTheme="majorEastAsia"/>
+        </w:rPr>
+        <w:t>remove_word(word)</w:t>
+      </w:r>
+      <w:r>
+        <w:br/>
+        <w:t xml:space="preserve">Removes a word from the reverse index. Returns </w:t>
+      </w:r>
+      <w:r>
+        <w:rPr>
+          <w:rStyle w:val="HTMLCode"/>
+          <w:rFonts w:eastAsiaTheme="majorEastAsia"/>
+        </w:rPr>
+        <w:t>True</w:t>
+      </w:r>
+      <w:r>
+        <w:t xml:space="preserve"> if successful, otherwise </w:t>
+      </w:r>
+      <w:r>
+        <w:rPr>
+          <w:rStyle w:val="HTMLCode"/>
+          <w:rFonts w:eastAsiaTheme="majorEastAsia"/>
+        </w:rPr>
+        <w:t>False</w:t>
+      </w:r>
+      <w:r>
+        <w:t>.</w:t>
+      </w:r>
+    </w:p>
+    <w:p>
+      <w:pPr>
+        <w:pStyle w:val="NormalWeb"/>
+        <w:ind w:left="360"/>
+      </w:pPr>
+      <w:r>
+        <w:rPr>
+          <w:rFonts w:hAnsi="Symbol"/>
+        </w:rPr>
+        <w:lastRenderedPageBreak/>
+        <w:t></w:t>
+      </w:r>
+      <w:r>
+        <w:t xml:space="preserve">  </w:t>
+      </w:r>
+      <w:r>
+        <w:rPr>
+          <w:rStyle w:val="HTMLCode"/>
+          <w:rFonts w:eastAsiaTheme="majorEastAsia"/>
+        </w:rPr>
+        <w:t>remove_url(url)</w:t>
+      </w:r>
+      <w:r>
+        <w:br/>
+        <w:t xml:space="preserve">Removes all entries related to a URL from the reverse index and URL index. Returns </w:t>
+      </w:r>
+      <w:r>
+        <w:rPr>
+          <w:rStyle w:val="HTMLCode"/>
+          <w:rFonts w:eastAsiaTheme="majorEastAsia"/>
+        </w:rPr>
+        <w:t>True</w:t>
+      </w:r>
+      <w:r>
+        <w:t xml:space="preserve"> if successful, otherwise </w:t>
+      </w:r>
+      <w:r>
+        <w:rPr>
+          <w:rStyle w:val="HTMLCode"/>
+          <w:rFonts w:eastAsiaTheme="majorEastAsia"/>
+        </w:rPr>
+        <w:t>False</w:t>
+      </w:r>
+      <w:r>
+        <w:t>.</w:t>
+      </w:r>
+    </w:p>
+    <w:p>
+      <w:pPr>
+        <w:pStyle w:val="NormalWeb"/>
+        <w:ind w:left="360"/>
+      </w:pPr>
+      <w:r>
+        <w:rPr>
+          <w:rFonts w:hAnsi="Symbol"/>
+        </w:rPr>
+        <w:t></w:t>
+      </w:r>
+      <w:r>
+        <w:t xml:space="preserve">  </w:t>
+      </w:r>
+      <w:r>
+        <w:rPr>
+          <w:rStyle w:val="HTMLCode"/>
+          <w:rFonts w:eastAsiaTheme="majorEastAsia"/>
+        </w:rPr>
+        <w:t>save_in_db()</w:t>
+      </w:r>
+      <w:r>
+        <w:br/>
+        <w:t xml:space="preserve">Saves the reverse index to the Firebase database if a </w:t>
+      </w:r>
+      <w:r>
+        <w:rPr>
+          <w:rStyle w:val="HTMLCode"/>
+          <w:rFonts w:eastAsiaTheme="majorEastAsia"/>
+        </w:rPr>
+        <w:t>FirebaseService</w:t>
+      </w:r>
+      <w:r>
+        <w:t xml:space="preserve"> instance is available.</w:t>
+      </w:r>
+    </w:p>
+    <w:p>
+      <w:pPr>
+        <w:pStyle w:val="NormalWeb"/>
+        <w:ind w:left="360"/>
+      </w:pPr>
+      <w:r>
+        <w:rPr>
+          <w:rFonts w:hAnsi="Symbol"/>
+        </w:rPr>
+        <w:t></w:t>
+      </w:r>
+      <w:r>
+        <w:t xml:space="preserve">  </w:t>
+      </w:r>
+      <w:r>
+        <w:rPr>
+          <w:rStyle w:val="HTMLCode"/>
+          <w:rFonts w:eastAsiaTheme="majorEastAsia"/>
+        </w:rPr>
+        <w:t>load_from_db()</w:t>
+      </w:r>
+      <w:r>
+        <w:br/>
+        <w:t xml:space="preserve">Loads the reverse index from the Firebase database if a </w:t>
+      </w:r>
+      <w:r>
+        <w:rPr>
+          <w:rStyle w:val="HTMLCode"/>
+          <w:rFonts w:eastAsiaTheme="majorEastAsia"/>
+        </w:rPr>
+        <w:t>FirebaseService</w:t>
+      </w:r>
+      <w:r>
+        <w:t xml:space="preserve"> instance is available.</w:t>
+      </w:r>
+    </w:p>
+    <w:p>
+      <w:pPr>
+        <w:pStyle w:val="NormalWeb"/>
+        <w:ind w:left="360"/>
+      </w:pPr>
+      <w:r>
+        <w:rPr>
+          <w:rFonts w:hAnsi="Symbol"/>
+        </w:rPr>
+        <w:t></w:t>
+      </w:r>
+      <w:r>
+        <w:t xml:space="preserve">  </w:t>
+      </w:r>
+      <w:r>
+        <w:rPr>
+          <w:rStyle w:val="HTMLCode"/>
+          <w:rFonts w:eastAsiaTheme="majorEastAsia"/>
+        </w:rPr>
+        <w:t>index_toString(minView=True)</w:t>
+      </w:r>
+      <w:r>
+        <w:br/>
+        <w:t xml:space="preserve">Converts the reverse index to a string representation. A minimal view is used if </w:t>
+      </w:r>
+      <w:r>
+        <w:rPr>
+          <w:rStyle w:val="HTMLCode"/>
+          <w:rFonts w:eastAsiaTheme="majorEastAsia"/>
+        </w:rPr>
+        <w:t>minView=True</w:t>
+      </w:r>
+      <w:r>
+        <w:t>.</w:t>
+      </w:r>
+    </w:p>
+    <w:p>
+      <w:pPr>
+        <w:pStyle w:val="NormalWeb"/>
+        <w:ind w:left="360"/>
+      </w:pPr>
+      <w:r>
+        <w:rPr>
+          <w:rFonts w:hAnsi="Symbol"/>
+        </w:rPr>
+        <w:t></w:t>
+      </w:r>
+      <w:r>
+        <w:t xml:space="preserve">  </w:t>
+      </w:r>
+      <w:r>
+        <w:rPr>
+          <w:rStyle w:val="HTMLCode"/>
+          <w:rFonts w:eastAsiaTheme="majorEastAsia"/>
+        </w:rPr>
+        <w:t>resetService()</w:t>
+      </w:r>
+      <w:r>
+        <w:br/>
+        <w:t>Resets the reverse index and URL index to their initial states.</w:t>
+      </w:r>
+    </w:p>
+    <w:p>
+      <w:pPr>
+        <w:pStyle w:val="a9"/>
+        <w:rPr>
+          <w:lang w:bidi="he-IL"/>
+        </w:rPr>
+      </w:pPr>
+    </w:p>
+    <w:p>
+      <w:pPr>
+        <w:pStyle w:val="a9"/>
+        <w:numPr>
+          <w:ilvl w:val="0"/>
+          <w:numId w:val="1"/>
+        </w:numPr>
+        <w:bidi/>
+        <w:rPr>
+          <w:lang w:bidi="he-IL"/>
+        </w:rPr>
+      </w:pPr>
+      <w:r>
+        <w:rPr>
+          <w:lang w:bidi="he-IL"/>
+        </w:rPr>
+        <w:t>CrawlerService</w:t>
+      </w:r>
+      <w:r>
+        <w:rPr>
+          <w:rFonts w:hint="cs"/>
+          <w:rtl/>
+          <w:lang w:bidi="he-IL"/>
+        </w:rPr>
+        <w:t xml:space="preserve">: מטרתו לבצע שירותי </w:t>
+      </w:r>
+      <w:r>
+        <w:rPr>
+          <w:lang w:bidi="he-IL"/>
+        </w:rPr>
+        <w:t>crawling</w:t>
+      </w:r>
+      <w:r>
+        <w:rPr>
+          <w:rFonts w:hint="cs"/>
+          <w:rtl/>
+          <w:lang w:bidi="he-IL"/>
+        </w:rPr>
+        <w:t xml:space="preserve"> על דפים, ולעדכן את השירות אינדקס תוך כדי (בעזרת </w:t>
+      </w:r>
+      <w:r>
+        <w:rPr>
+          <w:lang w:bidi="he-IL"/>
+        </w:rPr>
+        <w:t>dependency-injection</w:t>
+      </w:r>
+      <w:r>
+        <w:rPr>
+          <w:rFonts w:hint="cs"/>
+          <w:rtl/>
+          <w:lang w:bidi="he-IL"/>
+        </w:rPr>
+        <w:t>).</w:t>
+      </w:r>
+    </w:p>
+    <w:p>
+      <w:pPr>
+        <w:pStyle w:val="a9"/>
+        <w:numPr>
+          <w:ilvl w:val="0"/>
+          <w:numId w:val="4"/>
+        </w:numPr>
+        <w:bidi/>
+        <w:rPr>
+          <w:lang w:bidi="he-IL"/>
+        </w:rPr>
+      </w:pPr>
+      <w:r>
+        <w:rPr>
+          <w:rFonts w:hint="cs"/>
+          <w:rtl/>
+          <w:lang w:bidi="he-IL"/>
+        </w:rPr>
+        <w:t>הממשק:</w:t>
+      </w:r>
+    </w:p>
+    <w:p>
+      <w:pPr>
+        <w:pStyle w:val="NormalWeb"/>
+        <w:ind w:left="360"/>
+      </w:pPr>
+      <w:r>
+        <w:rPr>
+          <w:rFonts w:hAnsi="Symbol"/>
+        </w:rPr>
+        <w:t></w:t>
+      </w:r>
+      <w:r>
+        <w:t xml:space="preserve">  </w:t>
+      </w:r>
+      <w:r>
+        <w:rPr>
+          <w:rStyle w:val="HTMLCode"/>
+          <w:rFonts w:eastAsiaTheme="majorEastAsia"/>
+        </w:rPr>
+        <w:t>CrawlerService(indexService, baseURLs=set(['https://www.ibm.com/us-en', 'https://www.ibm.com/topics']), maxDepth=100)</w:t>
+      </w:r>
+      <w:r>
+        <w:br/>
+        <w:t xml:space="preserve">Initializes the crawler with an </w:t>
+      </w:r>
+      <w:r>
+        <w:rPr>
+          <w:rStyle w:val="HTMLCode"/>
+          <w:rFonts w:eastAsiaTheme="majorEastAsia"/>
+        </w:rPr>
+        <w:t>IndexService</w:t>
+      </w:r>
+      <w:r>
+        <w:t xml:space="preserve"> instance, optional base URLs, and a maximum crawl depth.</w:t>
+      </w:r>
+    </w:p>
+    <w:p>
+      <w:pPr>
+        <w:pStyle w:val="NormalWeb"/>
+        <w:ind w:left="360"/>
+      </w:pPr>
+      <w:r>
+        <w:rPr>
+          <w:rFonts w:hAnsi="Symbol"/>
+        </w:rPr>
+        <w:t></w:t>
+      </w:r>
+      <w:r>
+        <w:t xml:space="preserve">  </w:t>
+      </w:r>
+      <w:r>
+        <w:rPr>
+          <w:rStyle w:val="HTMLCode"/>
+          <w:rFonts w:eastAsiaTheme="majorEastAsia"/>
+        </w:rPr>
+        <w:t>initCrawlingProcess()</w:t>
+      </w:r>
+      <w:r>
+        <w:br/>
+        <w:t>Starts the crawling process for all base URLs up to the specified maximum depth.</w:t>
+      </w:r>
+    </w:p>
+    <w:p>
+      <w:pPr>
+        <w:pStyle w:val="NormalWeb"/>
+        <w:ind w:left="360"/>
+      </w:pPr>
+      <w:r>
+        <w:rPr>
+          <w:rFonts w:hAnsi="Symbol"/>
+        </w:rPr>
+        <w:t></w:t>
+      </w:r>
+      <w:r>
+        <w:t xml:space="preserve">  </w:t>
+      </w:r>
+      <w:r>
+        <w:rPr>
+          <w:rStyle w:val="HTMLCode"/>
+          <w:rFonts w:eastAsiaTheme="majorEastAsia"/>
+        </w:rPr>
+        <w:t>crawl_website(base_url, max_pages=100)</w:t>
+      </w:r>
+      <w:r>
+        <w:br/>
+        <w:t>Crawls the specified base URL, extracting links and processing pages up to the maximum number of pages.</w:t>
+      </w:r>
+    </w:p>
+    <w:p>
+      <w:pPr>
+        <w:pStyle w:val="NormalWeb"/>
+        <w:ind w:left="360"/>
+      </w:pPr>
+      <w:r>
+        <w:rPr>
+          <w:rFonts w:hAnsi="Symbol"/>
+        </w:rPr>
+        <w:t></w:t>
+      </w:r>
+      <w:r>
+        <w:t xml:space="preserve">  </w:t>
+      </w:r>
+      <w:r>
+        <w:rPr>
+          <w:rStyle w:val="HTMLCode"/>
+          <w:rFonts w:eastAsiaTheme="majorEastAsia"/>
+        </w:rPr>
+        <w:t>crawl_single_url(url)</w:t>
+      </w:r>
+      <w:r>
+        <w:br/>
+        <w:t>Crawls a single URL, processes its content, and updates the index. Returns a status message indicating success or failure.</w:t>
+      </w:r>
+    </w:p>
+    <w:p>
+      <w:pPr>
+        <w:pStyle w:val="NormalWeb"/>
+        <w:ind w:left="360"/>
+      </w:pPr>
+      <w:r>
+        <w:rPr>
+          <w:rFonts w:hAnsi="Symbol"/>
+        </w:rPr>
+        <w:t></w:t>
+      </w:r>
+      <w:r>
+        <w:t xml:space="preserve">  </w:t>
+      </w:r>
+      <w:r>
+        <w:rPr>
+          <w:rStyle w:val="HTMLCode"/>
+          <w:rFonts w:eastAsiaTheme="majorEastAsia"/>
+        </w:rPr>
+        <w:t>get_crawled_urls()</w:t>
+      </w:r>
+      <w:r>
+        <w:br/>
+        <w:t>Returns a set of all URLs that have been crawled.</w:t>
+      </w:r>
+    </w:p>
+    <w:p>
+      <w:pPr>
+        <w:pStyle w:val="NormalWeb"/>
+        <w:ind w:left="360"/>
+      </w:pPr>
+      <w:r>
+        <w:rPr>
+          <w:rFonts w:hAnsi="Symbol"/>
+        </w:rPr>
+        <w:t></w:t>
+      </w:r>
+      <w:r>
+        <w:t xml:space="preserve">  </w:t>
+      </w:r>
+      <w:r>
+        <w:rPr>
+          <w:rStyle w:val="HTMLCode"/>
+          <w:rFonts w:eastAsiaTheme="majorEastAsia"/>
+        </w:rPr>
+        <w:t>resetService()</w:t>
+      </w:r>
+      <w:r>
+        <w:br/>
+        <w:t>Resets the crawler service, clearing the crawled URLs and count.</w:t>
+      </w:r>
+    </w:p>
+    <w:p>
+      <w:pPr>
+        <w:pStyle w:val="a9"/>
+        <w:rPr>
+          <w:lang w:bidi="he-IL"/>
+        </w:rPr>
+      </w:pPr>
+    </w:p>
+    <w:p>
+      <w:pPr>
+        <w:pStyle w:val="a9"/>
+        <w:numPr>
+          <w:ilvl w:val="0"/>
+          <w:numId w:val="1"/>
+        </w:numPr>
+        <w:bidi/>
+        <w:rPr>
+          <w:lang w:bidi="he-IL"/>
+        </w:rPr>
+      </w:pPr>
+      <w:r>
+        <w:rPr>
+          <w:lang w:bidi="he-IL"/>
+        </w:rPr>
+        <w:lastRenderedPageBreak/>
+        <w:t>QueryService</w:t>
+      </w:r>
+      <w:r>
+        <w:rPr>
+          <w:rFonts w:hint="cs"/>
+          <w:rtl/>
+          <w:lang w:bidi="he-IL"/>
+        </w:rPr>
+        <w:t>: משתמש לביצוע שאילתות ומחזיר תוצאות חיפוש, הוא גם מאפשר קבלה של ההיסטוריית חיפוש.</w:t>
+      </w:r>
+      <w:r>
+        <w:rPr>
+          <w:rFonts w:hint="cs"/>
+          <w:rtl/>
+          <w:lang w:bidi="he-IL"/>
+        </w:rPr>
+        <w:t xml:space="preserve"> השירות צריך </w:t>
+      </w:r>
+      <w:r>
+        <w:rPr>
+          <w:lang w:bidi="he-IL"/>
+        </w:rPr>
+        <w:t>dependency-injection</w:t>
+      </w:r>
+      <w:r>
+        <w:rPr>
+          <w:rFonts w:hint="cs"/>
+          <w:rtl/>
+          <w:lang w:bidi="he-IL"/>
+        </w:rPr>
+        <w:t xml:space="preserve"> של </w:t>
+      </w:r>
+      <w:r>
+        <w:rPr>
+          <w:lang w:bidi="he-IL"/>
+        </w:rPr>
+        <w:t>indexService</w:t>
+      </w:r>
+      <w:r>
+        <w:rPr>
+          <w:rFonts w:hint="cs"/>
+          <w:rtl/>
+          <w:lang w:bidi="he-IL"/>
+        </w:rPr>
+        <w:t xml:space="preserve"> על מנת לבצע את השאילתות.</w:t>
+      </w:r>
+    </w:p>
+    <w:p>
+      <w:pPr>
+        <w:pStyle w:val="a9"/>
+        <w:numPr>
+          <w:ilvl w:val="0"/>
+          <w:numId w:val="4"/>
+        </w:numPr>
+        <w:bidi/>
+        <w:rPr>
+          <w:lang w:bidi="he-IL"/>
+        </w:rPr>
+      </w:pPr>
+      <w:r>
+        <w:rPr>
+          <w:rFonts w:hint="cs"/>
+          <w:rtl/>
+          <w:lang w:bidi="he-IL"/>
+        </w:rPr>
+        <w:t>ממשק:</w:t>
+      </w:r>
+    </w:p>
+    <w:p>
+      <w:pPr>
+        <w:pStyle w:val="NormalWeb"/>
+        <w:ind w:left="360"/>
+      </w:pPr>
+      <w:r>
+        <w:rPr>
+          <w:rFonts w:hAnsi="Symbol"/>
+        </w:rPr>
+        <w:t></w:t>
+      </w:r>
+      <w:r>
+        <w:t xml:space="preserve">  </w:t>
+      </w:r>
+      <w:r>
+        <w:rPr>
+          <w:rStyle w:val="HTMLCode"/>
+          <w:rFonts w:eastAsiaTheme="majorEastAsia"/>
+        </w:rPr>
+        <w:t>QueryService(indexService)</w:t>
+      </w:r>
+      <w:r>
+        <w:br/>
+        <w:t xml:space="preserve">Initializes the service with an </w:t>
+      </w:r>
+      <w:r>
+        <w:rPr>
+          <w:rStyle w:val="HTMLCode"/>
+          <w:rFonts w:eastAsiaTheme="majorEastAsia"/>
+        </w:rPr>
+        <w:t>IndexService</w:t>
+      </w:r>
+      <w:r>
+        <w:t xml:space="preserve"> instance.</w:t>
+      </w:r>
+    </w:p>
+    <w:p>
+      <w:pPr>
+        <w:pStyle w:val="NormalWeb"/>
+        <w:spacing w:after="0" w:afterAutospacing="0"/>
+        <w:ind w:left="357"/>
+      </w:pPr>
+      <w:r>
+        <w:rPr>
+          <w:rFonts w:hAnsi="Symbol"/>
+        </w:rPr>
+        <w:t></w:t>
+      </w:r>
+      <w:r>
+        <w:t xml:space="preserve">  </w:t>
+      </w:r>
+      <w:r>
+        <w:rPr>
+          <w:rStyle w:val="HTMLCode"/>
+          <w:rFonts w:eastAsiaTheme="majorEastAsia"/>
+        </w:rPr>
+        <w:t>query(query)</w:t>
+      </w:r>
+      <w:r>
+        <w:br/>
+        <w:t>Executes a search qu</w:t>
+      </w:r>
+      <w:r>
+        <w:t>ery and returns ranked results.</w:t>
+      </w:r>
+    </w:p>
+    <w:p>
+      <w:pPr>
+        <w:pStyle w:val="NormalWeb"/>
+        <w:spacing w:before="0" w:beforeAutospacing="0"/>
+        <w:ind w:left="357"/>
+      </w:pPr>
+      <w:r>
+        <w:t>Supports boolean operations (</w:t>
+      </w:r>
+      <w:r>
+        <w:rPr>
+          <w:rStyle w:val="HTMLCode"/>
+          <w:rFonts w:eastAsiaTheme="majorEastAsia"/>
+        </w:rPr>
+        <w:t>AND</w:t>
+      </w:r>
+      <w:r>
+        <w:t xml:space="preserve">, </w:t>
+      </w:r>
+      <w:r>
+        <w:rPr>
+          <w:rStyle w:val="HTMLCode"/>
+          <w:rFonts w:eastAsiaTheme="majorEastAsia"/>
+        </w:rPr>
+        <w:t>OR</w:t>
+      </w:r>
+      <w:r>
+        <w:t>).</w:t>
+      </w:r>
+    </w:p>
+    <w:p>
+      <w:pPr>
+        <w:pStyle w:val="NormalWeb"/>
+        <w:ind w:left="360"/>
+      </w:pPr>
+      <w:r>
+        <w:rPr>
+          <w:rFonts w:hAnsi="Symbol"/>
+        </w:rPr>
+        <w:t></w:t>
+      </w:r>
+      <w:r>
+        <w:t xml:space="preserve">  </w:t>
+      </w:r>
+      <w:r>
+        <w:rPr>
+          <w:rStyle w:val="HTMLCode"/>
+          <w:rFonts w:eastAsiaTheme="majorEastAsia"/>
+        </w:rPr>
+        <w:t>get_history()</w:t>
+      </w:r>
+      <w:r>
+        <w:br/>
+        <w:t>Returns the query history as a list of past queries and their results.</w:t>
+      </w:r>
+    </w:p>
+    <w:p>
+      <w:pPr>
+        <w:pStyle w:val="a9"/>
+        <w:numPr>
+          <w:ilvl w:val="0"/>
+          <w:numId w:val="1"/>
+        </w:numPr>
+        <w:bidi/>
+        <w:rPr>
+          <w:lang w:bidi="he-IL"/>
+        </w:rPr>
+      </w:pPr>
+      <w:r>
+        <w:rPr>
+          <w:lang w:bidi="he-IL"/>
+        </w:rPr>
+        <w:t>GraphService</w:t>
+      </w:r>
+      <w:r>
+        <w:rPr>
+          <w:rFonts w:hint="cs"/>
+          <w:rtl/>
+          <w:lang w:bidi="he-IL"/>
+        </w:rPr>
+        <w:t xml:space="preserve">: מטרתו ליצור את הגרפים </w:t>
+      </w:r>
+      <w:r>
+        <w:rPr>
+          <w:rFonts w:hint="cs"/>
+          <w:rtl/>
+          <w:lang w:bidi="he-IL"/>
+        </w:rPr>
+        <w:t>בצורה אוטומטית עבור אינדקס הפוך שהוא מקבל בבנאי.</w:t>
+      </w:r>
+    </w:p>
+    <w:p>
+      <w:pPr>
+        <w:pStyle w:val="a9"/>
+        <w:numPr>
+          <w:ilvl w:val="0"/>
+          <w:numId w:val="2"/>
+        </w:numPr>
+        <w:bidi/>
+        <w:rPr>
+          <w:lang w:bidi="he-IL"/>
+        </w:rPr>
+      </w:pPr>
+      <w:r>
+        <w:rPr>
+          <w:rFonts w:hint="cs"/>
+          <w:rtl/>
+          <w:lang w:bidi="he-IL"/>
+        </w:rPr>
+        <w:t>ממשק:</w:t>
+      </w:r>
+    </w:p>
+    <w:p>
+      <w:pPr>
+        <w:pStyle w:val="NormalWeb"/>
+        <w:ind w:left="360"/>
+      </w:pPr>
+      <w:r>
+        <w:rPr>
+          <w:rFonts w:hAnsi="Symbol"/>
+        </w:rPr>
+        <w:t></w:t>
+      </w:r>
+      <w:r>
+        <w:t xml:space="preserve">  </w:t>
+      </w:r>
+      <w:r>
+        <w:t>GraphService(rev_index)</w:t>
+      </w:r>
+      <w:r>
+        <w:br/>
+        <w:t>Initializes the GraphService with the reverse index data.</w:t>
+      </w:r>
+    </w:p>
+    <w:p>
+      <w:pPr>
+        <w:pStyle w:val="NormalWeb"/>
+        <w:ind w:left="360"/>
+      </w:pPr>
+      <w:r>
+        <w:rPr>
+          <w:rFonts w:hAnsi="Symbol"/>
+        </w:rPr>
+        <w:t></w:t>
+      </w:r>
+      <w:r>
+        <w:t xml:space="preserve">  </w:t>
+      </w:r>
+      <w:r>
+        <w:rPr>
+          <w:rStyle w:val="HTMLCode"/>
+          <w:rFonts w:eastAsiaTheme="majorEastAsia"/>
+          <w:b/>
+          <w:bCs/>
+        </w:rPr>
+        <w:t>get_heatmap(self)</w:t>
+      </w:r>
+      <w:r>
+        <w:br/>
+        <w:t>Generates and returns a heatmap displaying shared URLs between index terms.</w:t>
+      </w:r>
+    </w:p>
+    <w:p>
+      <w:pPr>
+        <w:pStyle w:val="NormalWeb"/>
+        <w:ind w:left="360"/>
+      </w:pPr>
+      <w:r>
+        <w:rPr>
+          <w:rFonts w:hAnsi="Symbol"/>
+        </w:rPr>
+        <w:t></w:t>
+      </w:r>
+      <w:r>
+        <w:t xml:space="preserve">  </w:t>
+      </w:r>
+      <w:r>
+        <w:rPr>
+          <w:rStyle w:val="HTMLCode"/>
+          <w:rFonts w:eastAsiaTheme="majorEastAsia"/>
+          <w:b/>
+          <w:bCs/>
+        </w:rPr>
+        <w:t>get_barChart(self)</w:t>
+      </w:r>
+      <w:r>
+        <w:br/>
+        <w:t>Generates and returns a bar chart of word occurrences across webpages, sorted in descending order.</w:t>
+      </w:r>
+    </w:p>
+    <w:p>
+      <w:pPr>
+        <w:pStyle w:val="a9"/>
+        <w:rPr>
+          <w:lang w:bidi="he-IL"/>
+        </w:rPr>
+      </w:pPr>
+    </w:p>
+    <w:p>
+      <w:pPr>
+        <w:pStyle w:val="a9"/>
+        <w:numPr>
+          <w:ilvl w:val="0"/>
+          <w:numId w:val="2"/>
+        </w:numPr>
+        <w:bidi/>
+        <w:rPr>
+          <w:lang w:bidi="he-IL"/>
+        </w:rPr>
+      </w:pPr>
+      <w:r>
+        <w:rPr>
+          <w:rFonts w:hint="cs"/>
+          <w:rtl/>
+          <w:lang w:bidi="he-IL"/>
+        </w:rPr>
+        <w:t>המשך בעמוד הבא</w:t>
+      </w:r>
+    </w:p>
+    <w:p>
+      <w:pPr>
+        <w:rPr>
+          <w:rtl/>
+          <w:lang w:bidi="he-IL"/>
+        </w:rPr>
+      </w:pPr>
+      <w:r>
+        <w:rPr>
+          <w:rtl/>
+          <w:lang w:bidi="he-IL"/>
+        </w:rPr>
+        <w:br w:type="page"/>
+      </w:r>
+    </w:p>
+    <w:p>
+      <w:pPr>
+        <w:bidi/>
+        <w:rPr>
+          <w:rtl/>
+          <w:lang w:bidi="he-IL"/>
+        </w:rPr>
+      </w:pPr>
+      <w:r>
+        <w:rPr>
+          <w:rFonts w:hint="cs"/>
+          <w:rtl/>
+          <w:lang w:bidi="he-IL"/>
+        </w:rPr>
+        <w:lastRenderedPageBreak/>
+        <w:t>דוגמאות לשימוש:</w:t>
+      </w:r>
+    </w:p>
+    <w:p>
+      <w:pPr>
+        <w:bidi/>
+        <w:rPr>
+          <w:rtl/>
+          <w:lang w:bidi="he-IL"/>
         </w:rPr>
       </w:pPr>
       <w:r>
         <w:rPr>
           <w:rFonts w:cs="Arial"/>
-          <w:rtl/>
-          <w:lang w:val="en-US" w:bidi="he-IL"/>
+          <w:noProof/>
+          <w:rtl/>
+          <w:lang w:bidi="he-IL"/>
         </w:rPr>
         <w:drawing>
-          <wp:inline distT="0" distB="0" distL="0" distR="0" wp14:anchorId="1E5A753D" wp14:editId="01CA34D4">
-            <wp:extent cx="3209925" cy="3209925"/>
-            <wp:effectExtent l="0" t="0" r="9525" b="9525"/>
-            <wp:docPr id="2" name="תמונה 2"/>
+          <wp:inline distT="0" distB="0" distL="0" distR="0" wp14:anchorId="0F63A51E" wp14:editId="7CC22B17">
+            <wp:extent cx="4772691" cy="876422"/>
+            <wp:effectExtent l="0" t="0" r="8890" b="0"/>
+            <wp:docPr id="1" name="תמונה 1"/>
             <wp:cNvGraphicFramePr>
               <a:graphicFrameLocks xmlns:a="http://schemas.openxmlformats.org/drawingml/2006/main" noChangeAspect="1"/>
             </wp:cNvGraphicFramePr>
@@ -914,7 +1896,7 @@
                   <pic:spPr>
                     <a:xfrm>
                       <a:off x="0" y="0"/>
-                      <a:ext cx="3209925" cy="3209925"/>
+                      <a:ext cx="4772691" cy="876422"/>
                     </a:xfrm>
                     <a:prstGeom prst="rect">
                       <a:avLst/>
@@ -931,21 +1913,70 @@
       <w:pPr>
         <w:pStyle w:val="a9"/>
         <w:numPr>
+          <w:ilvl w:val="0"/>
+          <w:numId w:val="1"/>
+        </w:numPr>
+        <w:bidi/>
+        <w:rPr>
+          <w:lang w:bidi="he-IL"/>
+        </w:rPr>
+      </w:pPr>
+      <w:r>
+        <w:rPr>
+          <w:rFonts w:hint="cs"/>
+          <w:rtl/>
+          <w:lang w:bidi="he-IL"/>
+        </w:rPr>
+        <w:t xml:space="preserve">שירות </w:t>
+      </w:r>
+      <w:r>
+        <w:rPr>
+          <w:lang w:bidi="he-IL"/>
+        </w:rPr>
+        <w:t>FirebaseService</w:t>
+      </w:r>
+      <w:r>
+        <w:rPr>
+          <w:rFonts w:hint="cs"/>
+          <w:rtl/>
+          <w:lang w:bidi="he-IL"/>
+        </w:rPr>
+        <w:t xml:space="preserve"> וב-</w:t>
+      </w:r>
+      <w:r>
+        <w:rPr>
+          <w:lang w:bidi="he-IL"/>
+        </w:rPr>
+        <w:t>IndexService</w:t>
+      </w:r>
+      <w:r>
+        <w:rPr>
+          <w:rFonts w:hint="cs"/>
+          <w:rtl/>
+          <w:lang w:bidi="he-IL"/>
+        </w:rPr>
+        <w:t>:</w:t>
+      </w:r>
+    </w:p>
+    <w:p>
+      <w:pPr>
+        <w:pStyle w:val="a9"/>
+        <w:numPr>
           <w:ilvl w:val="1"/>
-          <w:numId w:val="2"/>
+          <w:numId w:val="1"/>
         </w:numPr>
         <w:bidi/>
         <w:rPr>
-          <w:lang w:val="en-US" w:bidi="he-IL"/>
-        </w:rPr>
-      </w:pPr>
-      <w:r>
-        <w:rPr>
-          <w:rFonts w:hint="cs"/>
-          <w:rtl/>
-          <w:lang w:val="en-US" w:bidi="he-IL"/>
-        </w:rPr>
-        <w:t>שליפת האינדקס מבסיס הנתונים:</w:t>
+          <w:lang w:bidi="he-IL"/>
+        </w:rPr>
+      </w:pPr>
+      <w:r>
+        <w:rPr>
+          <w:rFonts w:hint="cs"/>
+          <w:rtl/>
+          <w:lang w:bidi="he-IL"/>
+        </w:rPr>
+        <w:t>עדכון אינדקס בבסיס נתונים</w:t>
       </w:r>
     </w:p>
     <w:p>
@@ -955,20 +1986,21 @@
         <w:ind w:left="1440"/>
         <w:rPr>
           <w:rtl/>
-          <w:lang w:val="en-US" w:bidi="he-IL"/>
+          <w:lang w:bidi="he-IL"/>
         </w:rPr>
       </w:pPr>
       <w:r>
         <w:rPr>
           <w:rFonts w:cs="Arial"/>
-          <w:rtl/>
-          <w:lang w:val="en-US" w:bidi="he-IL"/>
+          <w:noProof/>
+          <w:rtl/>
+          <w:lang w:bidi="he-IL"/>
         </w:rPr>
         <w:drawing>
-          <wp:inline distT="0" distB="0" distL="0" distR="0" wp14:anchorId="035ADB43" wp14:editId="4E71CE6D">
-            <wp:extent cx="3549029" cy="3609975"/>
-            <wp:effectExtent l="0" t="0" r="0" b="0"/>
-            <wp:docPr id="3" name="תמונה 3"/>
+          <wp:inline distT="0" distB="0" distL="0" distR="0" wp14:anchorId="1E5A753D" wp14:editId="01CA34D4">
+            <wp:extent cx="3209925" cy="3209925"/>
+            <wp:effectExtent l="0" t="0" r="9525" b="9525"/>
+            <wp:docPr id="2" name="תמונה 2"/>
             <wp:cNvGraphicFramePr>
               <a:graphicFrameLocks xmlns:a="http://schemas.openxmlformats.org/drawingml/2006/main" noChangeAspect="1"/>
             </wp:cNvGraphicFramePr>
@@ -988,7 +2020,7 @@
                   <pic:spPr>
                     <a:xfrm>
                       <a:off x="0" y="0"/>
-                      <a:ext cx="3563334" cy="3624526"/>
+                      <a:ext cx="3209925" cy="3209925"/>
                     </a:xfrm>
                     <a:prstGeom prst="rect">
                       <a:avLst/>
@@ -1005,58 +2037,45 @@
       <w:pPr>
         <w:pStyle w:val="a9"/>
         <w:numPr>
-          <w:ilvl w:val="0"/>
+          <w:ilvl w:val="1"/>
           <w:numId w:val="2"/>
         </w:numPr>
         <w:bidi/>
         <w:rPr>
-          <w:lang w:val="en-US" w:bidi="he-IL"/>
-        </w:rPr>
-      </w:pPr>
-      <w:r>
-        <w:rPr>
-          <w:rFonts w:hint="cs"/>
-          <w:rtl/>
-          <w:lang w:val="en-US" w:bidi="he-IL"/>
-        </w:rPr>
-        <w:lastRenderedPageBreak/>
-        <w:t>דוגמא לשימוש ב-</w:t>
-      </w:r>
-      <w:r>
-        <w:rPr>
-          <w:lang w:val="en-US" w:bidi="he-IL"/>
-        </w:rPr>
-        <w:t>CrawlerService</w:t>
-      </w:r>
-      <w:r>
-        <w:rPr>
-          <w:rFonts w:hint="cs"/>
-          <w:rtl/>
-          <w:lang w:val="en-US" w:bidi="he-IL"/>
-        </w:rPr>
-        <w:t>:</w:t>
-      </w:r>
-    </w:p>
-    <w:p>
-      <w:pPr>
-        <w:pStyle w:val="a9"/>
-        <w:bidi/>
-        <w:rPr>
-          <w:rtl/>
-          <w:lang w:val="en-US" w:bidi="he-IL"/>
+          <w:lang w:bidi="he-IL"/>
+        </w:rPr>
+      </w:pPr>
+      <w:r>
+        <w:rPr>
+          <w:rFonts w:hint="cs"/>
+          <w:rtl/>
+          <w:lang w:bidi="he-IL"/>
+        </w:rPr>
+        <w:t>שליפת האינדקס מבסיס הנתונים:</w:t>
+      </w:r>
+    </w:p>
+    <w:p>
+      <w:pPr>
+        <w:pStyle w:val="a9"/>
+        <w:bidi/>
+        <w:ind w:left="1440"/>
+        <w:rPr>
+          <w:rtl/>
+          <w:lang w:bidi="he-IL"/>
         </w:rPr>
       </w:pPr>
       <w:r>
         <w:rPr>
           <w:rFonts w:cs="Arial"/>
-          <w:rtl/>
-          <w:lang w:val="en-US" w:bidi="he-IL"/>
+          <w:noProof/>
+          <w:rtl/>
+          <w:lang w:bidi="he-IL"/>
         </w:rPr>
         <w:drawing>
-          <wp:inline distT="0" distB="0" distL="0" distR="0" wp14:anchorId="5FDA1AF4" wp14:editId="7FB45E56">
-            <wp:extent cx="5065549" cy="1362075"/>
-            <wp:effectExtent l="0" t="0" r="1905" b="0"/>
-            <wp:docPr id="4" name="תמונה 4"/>
+          <wp:inline distT="0" distB="0" distL="0" distR="0" wp14:anchorId="035ADB43" wp14:editId="4E71CE6D">
+            <wp:extent cx="3549029" cy="3609975"/>
+            <wp:effectExtent l="0" t="0" r="0" b="0"/>
+            <wp:docPr id="3" name="תמונה 3"/>
             <wp:cNvGraphicFramePr>
               <a:graphicFrameLocks xmlns:a="http://schemas.openxmlformats.org/drawingml/2006/main" noChangeAspect="1"/>
             </wp:cNvGraphicFramePr>
@@ -1076,7 +2095,7 @@
                   <pic:spPr>
                     <a:xfrm>
                       <a:off x="0" y="0"/>
-                      <a:ext cx="5113090" cy="1374858"/>
+                      <a:ext cx="3563334" cy="3624526"/>
                     </a:xfrm>
                     <a:prstGeom prst="rect">
                       <a:avLst/>
@@ -1092,44 +2111,35 @@
     <w:p>
       <w:pPr>
         <w:pStyle w:val="a9"/>
-        <w:bidi/>
-        <w:rPr>
-          <w:rtl/>
-          <w:lang w:val="en-US" w:bidi="he-IL"/>
-        </w:rPr>
-      </w:pPr>
-    </w:p>
-    <w:p>
-      <w:pPr>
-        <w:pStyle w:val="a9"/>
         <w:numPr>
           <w:ilvl w:val="0"/>
           <w:numId w:val="2"/>
         </w:numPr>
         <w:bidi/>
         <w:rPr>
-          <w:lang w:val="en-US" w:bidi="he-IL"/>
-        </w:rPr>
-      </w:pPr>
-      <w:r>
-        <w:rPr>
-          <w:rFonts w:hint="cs"/>
-          <w:rtl/>
-          <w:lang w:val="en-US" w:bidi="he-IL"/>
-        </w:rPr>
+          <w:lang w:bidi="he-IL"/>
+        </w:rPr>
+      </w:pPr>
+      <w:r>
+        <w:rPr>
+          <w:rFonts w:hint="cs"/>
+          <w:rtl/>
+          <w:lang w:bidi="he-IL"/>
+        </w:rPr>
+        <w:lastRenderedPageBreak/>
         <w:t>דוגמא לשימוש ב-</w:t>
       </w:r>
       <w:r>
         <w:rPr>
-          <w:lang w:val="en-US" w:bidi="he-IL"/>
-        </w:rPr>
-        <w:t>QueryService</w:t>
-      </w:r>
-      <w:r>
-        <w:rPr>
-          <w:rFonts w:hint="cs"/>
-          <w:rtl/>
-          <w:lang w:val="en-US" w:bidi="he-IL"/>
+          <w:lang w:bidi="he-IL"/>
+        </w:rPr>
+        <w:t>CrawlerService</w:t>
+      </w:r>
+      <w:r>
+        <w:rPr>
+          <w:rFonts w:hint="cs"/>
+          <w:rtl/>
+          <w:lang w:bidi="he-IL"/>
         </w:rPr>
         <w:t>:</w:t>
       </w:r>
@@ -1139,22 +2149,22 @@
         <w:pStyle w:val="a9"/>
         <w:bidi/>
         <w:rPr>
-          <w:rFonts w:hint="cs"/>
-          <w:rtl/>
-          <w:lang w:val="en-US" w:bidi="he-IL"/>
+          <w:rtl/>
+          <w:lang w:bidi="he-IL"/>
         </w:rPr>
       </w:pPr>
       <w:r>
         <w:rPr>
           <w:rFonts w:cs="Arial"/>
-          <w:rtl/>
-          <w:lang w:val="en-US" w:bidi="he-IL"/>
+          <w:noProof/>
+          <w:rtl/>
+          <w:lang w:bidi="he-IL"/>
         </w:rPr>
         <w:drawing>
-          <wp:inline distT="0" distB="0" distL="0" distR="0" wp14:anchorId="1098224B" wp14:editId="29CFA947">
-            <wp:extent cx="4979035" cy="679611"/>
-            <wp:effectExtent l="0" t="0" r="0" b="6350"/>
-            <wp:docPr id="6" name="תמונה 6"/>
+          <wp:inline distT="0" distB="0" distL="0" distR="0" wp14:anchorId="5FDA1AF4" wp14:editId="7FB45E56">
+            <wp:extent cx="5065549" cy="1362075"/>
+            <wp:effectExtent l="0" t="0" r="1905" b="0"/>
+            <wp:docPr id="4" name="תמונה 4"/>
             <wp:cNvGraphicFramePr>
               <a:graphicFrameLocks xmlns:a="http://schemas.openxmlformats.org/drawingml/2006/main" noChangeAspect="1"/>
             </wp:cNvGraphicFramePr>
@@ -1174,7 +2184,7 @@
                   <pic:spPr>
                     <a:xfrm>
                       <a:off x="0" y="0"/>
-                      <a:ext cx="5047156" cy="688909"/>
+                      <a:ext cx="5113090" cy="1374858"/>
                     </a:xfrm>
                     <a:prstGeom prst="rect">
                       <a:avLst/>
@@ -1193,7 +2203,7 @@
         <w:bidi/>
         <w:rPr>
           <w:rtl/>
-          <w:lang w:val="en-US" w:bidi="he-IL"/>
+          <w:lang w:bidi="he-IL"/>
         </w:rPr>
       </w:pPr>
     </w:p>
@@ -1206,82 +2216,53 @@
         </w:numPr>
         <w:bidi/>
         <w:rPr>
-          <w:rtl/>
-          <w:lang w:val="en-US" w:bidi="he-IL"/>
-        </w:rPr>
-      </w:pPr>
-      <w:r>
-        <w:rPr>
-          <w:rFonts w:hint="cs"/>
-          <w:rtl/>
-          <w:lang w:val="en-US" w:bidi="he-IL"/>
-        </w:rPr>
-        <w:t>המשך בעמוד הבא.</w:t>
-      </w:r>
-    </w:p>
-    <w:p>
-      <w:pPr>
-        <w:rPr>
-          <w:rtl/>
-          <w:lang w:val="en-US" w:bidi="he-IL"/>
-        </w:rPr>
-      </w:pPr>
-      <w:r>
-        <w:rPr>
-          <w:rtl/>
-          <w:lang w:val="en-US" w:bidi="he-IL"/>
-        </w:rPr>
-        <w:br w:type="page"/>
-      </w:r>
-    </w:p>
-    <w:p>
-      <w:pPr>
-        <w:pStyle w:val="a9"/>
-        <w:numPr>
-          <w:ilvl w:val="0"/>
-          <w:numId w:val="2"/>
-        </w:numPr>
-        <w:bidi/>
-        <w:rPr>
-          <w:lang w:val="en-US" w:bidi="he-IL"/>
-        </w:rPr>
-      </w:pPr>
-      <w:r>
-        <w:rPr>
-          <w:rFonts w:hint="cs"/>
-          <w:rtl/>
-          <w:lang w:val="en-US" w:bidi="he-IL"/>
-        </w:rPr>
-        <w:lastRenderedPageBreak/>
+          <w:lang w:bidi="he-IL"/>
+        </w:rPr>
+      </w:pPr>
+      <w:r>
+        <w:rPr>
+          <w:rFonts w:hint="cs"/>
+          <w:rtl/>
+          <w:lang w:bidi="he-IL"/>
+        </w:rPr>
         <w:t>דוגמא לשימוש ב-</w:t>
       </w:r>
       <w:r>
         <w:rPr>
-          <w:lang w:val="en-US" w:bidi="he-IL"/>
-        </w:rPr>
-        <w:t>GraphService</w:t>
-      </w:r>
-    </w:p>
-    <w:p>
-      <w:pPr>
-        <w:pStyle w:val="a9"/>
-        <w:bidi/>
-        <w:rPr>
-          <w:rtl/>
-          <w:lang w:val="en-US" w:bidi="he-IL"/>
+          <w:lang w:bidi="he-IL"/>
+        </w:rPr>
+        <w:t>QueryService</w:t>
+      </w:r>
+      <w:r>
+        <w:rPr>
+          <w:rFonts w:hint="cs"/>
+          <w:rtl/>
+          <w:lang w:bidi="he-IL"/>
+        </w:rPr>
+        <w:t>:</w:t>
+      </w:r>
+    </w:p>
+    <w:p>
+      <w:pPr>
+        <w:pStyle w:val="a9"/>
+        <w:bidi/>
+        <w:rPr>
+          <w:rtl/>
+          <w:lang w:bidi="he-IL"/>
         </w:rPr>
       </w:pPr>
       <w:r>
         <w:rPr>
           <w:rFonts w:cs="Arial"/>
-          <w:rtl/>
-          <w:lang w:val="en-US" w:bidi="he-IL"/>
+          <w:noProof/>
+          <w:rtl/>
+          <w:lang w:bidi="he-IL"/>
         </w:rPr>
         <w:drawing>
-          <wp:inline distT="0" distB="0" distL="0" distR="0" wp14:anchorId="002AA80E" wp14:editId="7F7DE411">
-            <wp:extent cx="5201376" cy="1228896"/>
-            <wp:effectExtent l="0" t="0" r="0" b="9525"/>
-            <wp:docPr id="5" name="תמונה 5"/>
+          <wp:inline distT="0" distB="0" distL="0" distR="0" wp14:anchorId="1098224B" wp14:editId="29CFA947">
+            <wp:extent cx="4979035" cy="679611"/>
+            <wp:effectExtent l="0" t="0" r="0" b="6350"/>
+            <wp:docPr id="6" name="תמונה 6"/>
             <wp:cNvGraphicFramePr>
               <a:graphicFrameLocks xmlns:a="http://schemas.openxmlformats.org/drawingml/2006/main" noChangeAspect="1"/>
             </wp:cNvGraphicFramePr>
@@ -1301,7 +2282,7 @@
                   <pic:spPr>
                     <a:xfrm>
                       <a:off x="0" y="0"/>
-                      <a:ext cx="5201376" cy="1228896"/>
+                      <a:ext cx="5047156" cy="688909"/>
                     </a:xfrm>
                     <a:prstGeom prst="rect">
                       <a:avLst/>
@@ -1317,43 +2298,99 @@
     <w:p>
       <w:pPr>
         <w:pStyle w:val="a9"/>
+        <w:bidi/>
+        <w:rPr>
+          <w:rtl/>
+          <w:lang w:bidi="he-IL"/>
+        </w:rPr>
+      </w:pPr>
+    </w:p>
+    <w:p>
+      <w:pPr>
+        <w:pStyle w:val="a9"/>
         <w:numPr>
-          <w:ilvl w:val="1"/>
+          <w:ilvl w:val="0"/>
           <w:numId w:val="2"/>
         </w:numPr>
         <w:bidi/>
         <w:rPr>
-          <w:lang w:val="en-US" w:bidi="he-IL"/>
-        </w:rPr>
-      </w:pPr>
-      <w:r>
-        <w:rPr>
-          <w:rFonts w:hint="cs"/>
-          <w:rtl/>
-          <w:lang w:val="en-US" w:bidi="he-IL"/>
-        </w:rPr>
-        <w:t>התצוגה של הגרפים במסכים:</w:t>
-      </w:r>
-    </w:p>
-    <w:p>
-      <w:pPr>
-        <w:bidi/>
-        <w:rPr>
-          <w:rtl/>
-          <w:lang w:val="en-US" w:bidi="he-IL"/>
+          <w:rtl/>
+          <w:lang w:bidi="he-IL"/>
+        </w:rPr>
+      </w:pPr>
+      <w:r>
+        <w:rPr>
+          <w:rFonts w:hint="cs"/>
+          <w:rtl/>
+          <w:lang w:bidi="he-IL"/>
+        </w:rPr>
+        <w:t>המשך בעמוד הבא.</w:t>
+      </w:r>
+    </w:p>
+    <w:p>
+      <w:pPr>
+        <w:rPr>
+          <w:rtl/>
+          <w:lang w:bidi="he-IL"/>
+        </w:rPr>
+      </w:pPr>
+      <w:r>
+        <w:rPr>
+          <w:rtl/>
+          <w:lang w:bidi="he-IL"/>
+        </w:rPr>
+        <w:br w:type="page"/>
+      </w:r>
+    </w:p>
+    <w:p>
+      <w:pPr>
+        <w:pStyle w:val="a9"/>
+        <w:numPr>
+          <w:ilvl w:val="0"/>
+          <w:numId w:val="2"/>
+        </w:numPr>
+        <w:bidi/>
+        <w:rPr>
+          <w:lang w:bidi="he-IL"/>
+        </w:rPr>
+      </w:pPr>
+      <w:r>
+        <w:rPr>
+          <w:rFonts w:hint="cs"/>
+          <w:rtl/>
+          <w:lang w:bidi="he-IL"/>
+        </w:rPr>
+        <w:lastRenderedPageBreak/>
+        <w:t>דוגמא לשימוש ב-</w:t>
+      </w:r>
+      <w:r>
+        <w:rPr>
+          <w:lang w:bidi="he-IL"/>
+        </w:rPr>
+        <w:t>GraphService</w:t>
+      </w:r>
+    </w:p>
+    <w:p>
+      <w:pPr>
+        <w:pStyle w:val="a9"/>
+        <w:bidi/>
+        <w:rPr>
+          <w:rtl/>
+          <w:lang w:bidi="he-IL"/>
         </w:rPr>
       </w:pPr>
       <w:r>
         <w:rPr>
           <w:rFonts w:cs="Arial"/>
-          <w:rtl/>
-          <w:lang w:val="en-US" w:bidi="he-IL"/>
+          <w:noProof/>
+          <w:rtl/>
+          <w:lang w:bidi="he-IL"/>
         </w:rPr>
         <w:drawing>
-          <wp:inline distT="0" distB="0" distL="0" distR="0" wp14:anchorId="649B9878" wp14:editId="59EA06F4">
-            <wp:extent cx="5198110" cy="2934231"/>
-            <wp:effectExtent l="0" t="0" r="2540" b="0"/>
-            <wp:docPr id="7" name="תמונה 7"/>
+          <wp:inline distT="0" distB="0" distL="0" distR="0" wp14:anchorId="002AA80E" wp14:editId="7F7DE411">
+            <wp:extent cx="5201376" cy="1228896"/>
+            <wp:effectExtent l="0" t="0" r="0" b="9525"/>
+            <wp:docPr id="5" name="תמונה 5"/>
             <wp:cNvGraphicFramePr>
               <a:graphicFrameLocks xmlns:a="http://schemas.openxmlformats.org/drawingml/2006/main" noChangeAspect="1"/>
             </wp:cNvGraphicFramePr>
@@ -1373,7 +2410,7 @@
                   <pic:spPr>
                     <a:xfrm>
                       <a:off x="0" y="0"/>
-                      <a:ext cx="5203684" cy="2937378"/>
+                      <a:ext cx="5201376" cy="1228896"/>
                     </a:xfrm>
                     <a:prstGeom prst="rect">
                       <a:avLst/>
@@ -1388,23 +2425,44 @@
     </w:p>
     <w:p>
       <w:pPr>
-        <w:bidi/>
-        <w:rPr>
-          <w:rtl/>
-          <w:lang w:val="en-US" w:bidi="he-IL"/>
+        <w:pStyle w:val="a9"/>
+        <w:numPr>
+          <w:ilvl w:val="1"/>
+          <w:numId w:val="2"/>
+        </w:numPr>
+        <w:bidi/>
+        <w:rPr>
+          <w:lang w:bidi="he-IL"/>
+        </w:rPr>
+      </w:pPr>
+      <w:r>
+        <w:rPr>
+          <w:rFonts w:hint="cs"/>
+          <w:rtl/>
+          <w:lang w:bidi="he-IL"/>
+        </w:rPr>
+        <w:t>התצוגה של הגרפים במסכים:</w:t>
+      </w:r>
+    </w:p>
+    <w:p>
+      <w:pPr>
+        <w:bidi/>
+        <w:rPr>
+          <w:rtl/>
+          <w:lang w:bidi="he-IL"/>
         </w:rPr>
       </w:pPr>
       <w:r>
         <w:rPr>
           <w:rFonts w:cs="Arial"/>
           <w:rtl/>
-          <w:lang w:val="en-US" w:bidi="he-IL"/>
+          <w:lang w:bidi="he-IL"/>
         </w:rPr>
         <w:drawing>
-          <wp:inline distT="0" distB="0" distL="0" distR="0" wp14:anchorId="5A90A780" wp14:editId="7F9A0666">
-            <wp:extent cx="5731510" cy="3171825"/>
-            <wp:effectExtent l="0" t="0" r="2540" b="9525"/>
-            <wp:docPr id="8" name="תמונה 8"/>
+          <wp:inline distT="0" distB="0" distL="0" distR="0" wp14:anchorId="7AF4E249" wp14:editId="29AF237B">
+            <wp:extent cx="4101510" cy="3438525"/>
+            <wp:effectExtent l="0" t="0" r="0" b="0"/>
+            <wp:docPr id="34" name="תמונה 34"/>
             <wp:cNvGraphicFramePr>
               <a:graphicFrameLocks xmlns:a="http://schemas.openxmlformats.org/drawingml/2006/main" noChangeAspect="1"/>
             </wp:cNvGraphicFramePr>
@@ -1424,7 +2482,7 @@
                   <pic:spPr>
                     <a:xfrm>
                       <a:off x="0" y="0"/>
-                      <a:ext cx="5731510" cy="3171825"/>
+                      <a:ext cx="4110009" cy="3445650"/>
                     </a:xfrm>
                     <a:prstGeom prst="rect">
                       <a:avLst/>
@@ -1442,105 +2500,21 @@
         <w:bidi/>
         <w:rPr>
           <w:rtl/>
-          <w:lang w:val="en-US" w:bidi="he-IL"/>
-        </w:rPr>
-      </w:pPr>
-    </w:p>
-    <w:p>
-      <w:pPr>
-        <w:pStyle w:val="a9"/>
-        <w:numPr>
-          <w:ilvl w:val="0"/>
-          <w:numId w:val="2"/>
-        </w:numPr>
-        <w:bidi/>
-        <w:rPr>
-          <w:rFonts w:hint="cs"/>
-          <w:lang w:val="en-US" w:bidi="he-IL"/>
-        </w:rPr>
-      </w:pPr>
-      <w:r>
-        <w:rPr>
-          <w:rFonts w:hint="cs"/>
-          <w:rtl/>
-          <w:lang w:val="en-US" w:bidi="he-IL"/>
-        </w:rPr>
-        <w:t>המשך בעמוד הבא.</w:t>
-      </w:r>
-    </w:p>
-    <w:p>
-      <w:pPr>
-        <w:bidi/>
-        <w:rPr>
-          <w:rtl/>
-          <w:lang w:val="en-US" w:bidi="he-IL"/>
-        </w:rPr>
-      </w:pPr>
-      <w:r>
-        <w:rPr>
-          <w:rFonts w:hint="cs"/>
-          <w:rtl/>
-          <w:lang w:val="en-US" w:bidi="he-IL"/>
-        </w:rPr>
-        <w:lastRenderedPageBreak/>
-        <w:t>תוצאות בדיקות:</w:t>
-      </w:r>
-    </w:p>
-    <w:p>
-      <w:pPr>
-        <w:pStyle w:val="a9"/>
-        <w:numPr>
-          <w:ilvl w:val="0"/>
-          <w:numId w:val="2"/>
-        </w:numPr>
-        <w:bidi/>
-        <w:rPr>
-          <w:lang w:val="en-US" w:bidi="he-IL"/>
-        </w:rPr>
-      </w:pPr>
-      <w:r>
-        <w:rPr>
-          <w:rFonts w:hint="cs"/>
-          <w:rtl/>
-          <w:lang w:val="en-US" w:bidi="he-IL"/>
-        </w:rPr>
-        <w:t xml:space="preserve">בדיקת </w:t>
-      </w:r>
-      <w:r>
-        <w:rPr>
-          <w:lang w:val="en-US" w:bidi="he-IL"/>
-        </w:rPr>
-        <w:t>User Satisfaction</w:t>
-      </w:r>
-      <w:r>
-        <w:rPr>
-          <w:rFonts w:hint="cs"/>
-          <w:rtl/>
-          <w:lang w:val="en-US" w:bidi="he-IL"/>
-        </w:rPr>
-        <w:t>:</w:t>
-      </w:r>
-    </w:p>
-    <w:p>
-      <w:pPr>
-        <w:pStyle w:val="a9"/>
-        <w:bidi/>
-        <w:rPr>
-          <w:rtl/>
-          <w:lang w:val="en-US" w:bidi="he-IL"/>
+          <w:lang w:bidi="he-IL"/>
         </w:rPr>
       </w:pPr>
       <w:r>
         <w:rPr>
           <w:rFonts w:cs="Arial"/>
-          <w:rtl/>
-          <w:lang w:val="en-US" w:bidi="he-IL"/>
+          <w:noProof/>
+          <w:rtl/>
+          <w:lang w:bidi="he-IL"/>
         </w:rPr>
         <w:drawing>
-          <wp:inline distT="0" distB="0" distL="0" distR="0" wp14:anchorId="73188FB9" wp14:editId="1EFB3928">
-            <wp:extent cx="5731510" cy="1735455"/>
-            <wp:effectExtent l="0" t="0" r="2540" b="0"/>
-            <wp:docPr id="9" name="תמונה 9"/>
+          <wp:inline distT="0" distB="0" distL="0" distR="0" wp14:anchorId="5A90A780" wp14:editId="5B4167D7">
+            <wp:extent cx="4817110" cy="2665795"/>
+            <wp:effectExtent l="0" t="0" r="2540" b="1270"/>
+            <wp:docPr id="8" name="תמונה 8"/>
             <wp:cNvGraphicFramePr>
               <a:graphicFrameLocks xmlns:a="http://schemas.openxmlformats.org/drawingml/2006/main" noChangeAspect="1"/>
             </wp:cNvGraphicFramePr>
@@ -1560,7 +2534,7 @@
                   <pic:spPr>
                     <a:xfrm>
                       <a:off x="0" y="0"/>
-                      <a:ext cx="5731510" cy="1735455"/>
+                      <a:ext cx="4829830" cy="2672834"/>
                     </a:xfrm>
                     <a:prstGeom prst="rect">
                       <a:avLst/>
@@ -1575,6 +2549,141 @@
     </w:p>
     <w:p>
       <w:pPr>
+        <w:bidi/>
+        <w:rPr>
+          <w:rtl/>
+          <w:lang w:bidi="he-IL"/>
+        </w:rPr>
+      </w:pPr>
+    </w:p>
+    <w:p>
+      <w:pPr>
+        <w:pStyle w:val="a9"/>
+        <w:numPr>
+          <w:ilvl w:val="0"/>
+          <w:numId w:val="2"/>
+        </w:numPr>
+        <w:bidi/>
+        <w:rPr>
+          <w:lang w:bidi="he-IL"/>
+        </w:rPr>
+      </w:pPr>
+      <w:r>
+        <w:rPr>
+          <w:rFonts w:hint="cs"/>
+          <w:rtl/>
+          <w:lang w:bidi="he-IL"/>
+        </w:rPr>
+        <w:t>המשך בעמוד הבא.</w:t>
+      </w:r>
+    </w:p>
+    <w:p>
+      <w:pPr>
+        <w:bidi/>
+        <w:rPr>
+          <w:rtl/>
+          <w:lang w:bidi="he-IL"/>
+        </w:rPr>
+      </w:pPr>
+      <w:r>
+        <w:rPr>
+          <w:rFonts w:hint="cs"/>
+          <w:rtl/>
+          <w:lang w:bidi="he-IL"/>
+        </w:rPr>
+        <w:lastRenderedPageBreak/>
+        <w:t>תוצאות בדיקות:</w:t>
+      </w:r>
+    </w:p>
+    <w:p>
+      <w:pPr>
+        <w:pStyle w:val="a9"/>
+        <w:numPr>
+          <w:ilvl w:val="0"/>
+          <w:numId w:val="2"/>
+        </w:numPr>
+        <w:bidi/>
+        <w:rPr>
+          <w:lang w:bidi="he-IL"/>
+        </w:rPr>
+      </w:pPr>
+      <w:r>
+        <w:rPr>
+          <w:rFonts w:hint="cs"/>
+          <w:rtl/>
+          <w:lang w:bidi="he-IL"/>
+        </w:rPr>
+        <w:t xml:space="preserve">בדיקת </w:t>
+      </w:r>
+      <w:r>
+        <w:rPr>
+          <w:lang w:bidi="he-IL"/>
+        </w:rPr>
+        <w:t>User Satisfaction</w:t>
+      </w:r>
+      <w:r>
+        <w:rPr>
+          <w:rFonts w:hint="cs"/>
+          <w:rtl/>
+          <w:lang w:bidi="he-IL"/>
+        </w:rPr>
+        <w:t>:</w:t>
+      </w:r>
+    </w:p>
+    <w:p>
+      <w:pPr>
+        <w:pStyle w:val="a9"/>
+        <w:bidi/>
+        <w:rPr>
+          <w:rtl/>
+          <w:lang w:bidi="he-IL"/>
+        </w:rPr>
+      </w:pPr>
+      <w:r>
+        <w:rPr>
+          <w:rFonts w:cs="Arial"/>
+          <w:rtl/>
+          <w:lang w:bidi="he-IL"/>
+        </w:rPr>
+        <w:drawing>
+          <wp:inline distT="0" distB="0" distL="0" distR="0" wp14:anchorId="4691B00D" wp14:editId="1722838A">
+            <wp:extent cx="5731510" cy="1544320"/>
+            <wp:effectExtent l="0" t="0" r="2540" b="0"/>
+            <wp:docPr id="35" name="תמונה 35"/>
+            <wp:cNvGraphicFramePr>
+              <a:graphicFrameLocks xmlns:a="http://schemas.openxmlformats.org/drawingml/2006/main" noChangeAspect="1"/>
+            </wp:cNvGraphicFramePr>
+            <a:graphic xmlns:a="http://schemas.openxmlformats.org/drawingml/2006/main">
+              <a:graphicData uri="http://schemas.openxmlformats.org/drawingml/2006/picture">
+                <pic:pic xmlns:pic="http://schemas.openxmlformats.org/drawingml/2006/picture">
+                  <pic:nvPicPr>
+                    <pic:cNvPr id="1" name=""/>
+                    <pic:cNvPicPr/>
+                  </pic:nvPicPr>
+                  <pic:blipFill>
+                    <a:blip r:embed="rId14"/>
+                    <a:stretch>
+                      <a:fillRect/>
+                    </a:stretch>
+                  </pic:blipFill>
+                  <pic:spPr>
+                    <a:xfrm>
+                      <a:off x="0" y="0"/>
+                      <a:ext cx="5731510" cy="1544320"/>
+                    </a:xfrm>
+                    <a:prstGeom prst="rect">
+                      <a:avLst/>
+                    </a:prstGeom>
+                  </pic:spPr>
+                </pic:pic>
+              </a:graphicData>
+            </a:graphic>
+          </wp:inline>
+        </w:drawing>
+      </w:r>
+    </w:p>
+    <w:p>
+      <w:pPr>
         <w:pStyle w:val="a9"/>
         <w:numPr>
           <w:ilvl w:val="1"/>
@@ -1582,15 +2691,14 @@
         </w:numPr>
         <w:bidi/>
         <w:rPr>
-          <w:rFonts w:hint="cs"/>
-          <w:lang w:val="en-US" w:bidi="he-IL"/>
-        </w:rPr>
-      </w:pPr>
-      <w:r>
-        <w:rPr>
-          <w:rFonts w:hint="cs"/>
-          <w:rtl/>
-          <w:lang w:val="en-US" w:bidi="he-IL"/>
+          <w:lang w:bidi="he-IL"/>
+        </w:rPr>
+      </w:pPr>
+      <w:r>
+        <w:rPr>
+          <w:rFonts w:hint="cs"/>
+          <w:rtl/>
+          <w:lang w:bidi="he-IL"/>
         </w:rPr>
         <w:t>תוצאה הכי נכונה הייתה עם הדירוג הכי גבוה.</w:t>
       </w:r>
@@ -1600,7 +2708,7 @@
         <w:pStyle w:val="a9"/>
         <w:bidi/>
         <w:rPr>
-          <w:lang w:val="en-US" w:bidi="he-IL"/>
+          <w:lang w:bidi="he-IL"/>
         </w:rPr>
       </w:pPr>
     </w:p>
@@ -1613,20 +2721,20 @@
         </w:numPr>
         <w:bidi/>
         <w:rPr>
-          <w:lang w:val="en-US" w:bidi="he-IL"/>
-        </w:rPr>
-      </w:pPr>
-      <w:r>
-        <w:rPr>
-          <w:rFonts w:hint="cs"/>
-          <w:rtl/>
-          <w:lang w:val="en-US" w:bidi="he-IL"/>
+          <w:lang w:bidi="he-IL"/>
+        </w:rPr>
+      </w:pPr>
+      <w:r>
+        <w:rPr>
+          <w:rFonts w:hint="cs"/>
+          <w:rtl/>
+          <w:lang w:bidi="he-IL"/>
         </w:rPr>
         <w:t xml:space="preserve">בדיקת </w:t>
       </w:r>
       <w:r>
         <w:rPr>
-          <w:lang w:val="en-US" w:bidi="he-IL"/>
+          <w:lang w:bidi="he-IL"/>
         </w:rPr>
         <w:t>Performance</w:t>
       </w:r>
@@ -1634,7 +2742,7 @@
         <w:rPr>
           <w:rFonts w:hint="cs"/>
           <w:rtl/>
-          <w:lang w:val="en-US" w:bidi="he-IL"/>
+          <w:lang w:bidi="he-IL"/>
         </w:rPr>
         <w:t>:</w:t>
       </w:r>
@@ -1648,15 +2756,14 @@
         </w:numPr>
         <w:bidi/>
         <w:rPr>
-          <w:rFonts w:hint="cs"/>
-          <w:lang w:val="en-US" w:bidi="he-IL"/>
-        </w:rPr>
-      </w:pPr>
-      <w:r>
-        <w:rPr>
-          <w:rFonts w:hint="cs"/>
-          <w:rtl/>
-          <w:lang w:val="en-US" w:bidi="he-IL"/>
+          <w:lang w:bidi="he-IL"/>
+        </w:rPr>
+      </w:pPr>
+      <w:r>
+        <w:rPr>
+          <w:rFonts w:hint="cs"/>
+          <w:rtl/>
+          <w:lang w:bidi="he-IL"/>
         </w:rPr>
         <w:t>החיפוש לקח פחות משנייה.</w:t>
       </w:r>
@@ -1666,7 +2773,7 @@
         <w:pStyle w:val="a9"/>
         <w:bidi/>
         <w:rPr>
-          <w:lang w:val="en-US" w:bidi="he-IL"/>
+          <w:lang w:bidi="he-IL"/>
         </w:rPr>
       </w:pPr>
     </w:p>
@@ -1679,20 +2786,20 @@
         </w:numPr>
         <w:bidi/>
         <w:rPr>
-          <w:lang w:val="en-US" w:bidi="he-IL"/>
-        </w:rPr>
-      </w:pPr>
-      <w:r>
-        <w:rPr>
-          <w:rFonts w:hint="cs"/>
-          <w:rtl/>
-          <w:lang w:val="en-US" w:bidi="he-IL"/>
+          <w:lang w:bidi="he-IL"/>
+        </w:rPr>
+      </w:pPr>
+      <w:r>
+        <w:rPr>
+          <w:rFonts w:hint="cs"/>
+          <w:rtl/>
+          <w:lang w:bidi="he-IL"/>
         </w:rPr>
         <w:t xml:space="preserve">בדיקת </w:t>
       </w:r>
       <w:r>
         <w:rPr>
-          <w:lang w:val="en-US" w:bidi="he-IL"/>
+          <w:lang w:bidi="he-IL"/>
         </w:rPr>
         <w:t>Scalability &amp; Elasticity</w:t>
       </w:r>
@@ -1700,7 +2807,7 @@
         <w:rPr>
           <w:rFonts w:hint="cs"/>
           <w:rtl/>
-          <w:lang w:val="en-US" w:bidi="he-IL"/>
+          <w:lang w:bidi="he-IL"/>
         </w:rPr>
         <w:t>:</w:t>
       </w:r>
@@ -1714,39 +2821,20 @@
         </w:numPr>
         <w:bidi/>
         <w:rPr>
-          <w:rFonts w:hint="cs"/>
-          <w:lang w:val="en-US" w:bidi="he-IL"/>
-        </w:rPr>
-      </w:pPr>
-      <w:r>
-        <w:rPr>
-          <w:rFonts w:hint="cs"/>
-          <w:rtl/>
-          <w:lang w:val="en-US" w:bidi="he-IL"/>
-        </w:rPr>
-        <w:t xml:space="preserve">בשירותים אין תלות במשתנים </w:t>
-      </w:r>
-      <w:proofErr w:type="spellStart"/>
-      <w:r>
-        <w:rPr>
-          <w:rFonts w:hint="cs"/>
-          <w:rtl/>
-          <w:lang w:val="en-US" w:bidi="he-IL"/>
-        </w:rPr>
-        <w:t>גלובלים</w:t>
-      </w:r>
-      <w:proofErr w:type="spellEnd"/>
-      <w:r>
-        <w:rPr>
-          <w:rFonts w:hint="cs"/>
-          <w:rtl/>
-          <w:lang w:val="en-US" w:bidi="he-IL"/>
-        </w:rPr>
-        <w:t>, ואם יש תלות בשירות אחר אז הוא מקבל אותו כ-</w:t>
-      </w:r>
-      <w:r>
-        <w:rPr>
-          <w:lang w:val="en-US" w:bidi="he-IL"/>
+          <w:lang w:bidi="he-IL"/>
+        </w:rPr>
+      </w:pPr>
+      <w:r>
+        <w:rPr>
+          <w:rFonts w:hint="cs"/>
+          <w:rtl/>
+          <w:lang w:bidi="he-IL"/>
+        </w:rPr>
+        <w:t>בשירותים אין תלות במשתנים גלובלים, ואם יש תלות בשירות אחר אז הוא מקבל אותו כ-</w:t>
+      </w:r>
+      <w:r>
+        <w:rPr>
+          <w:lang w:bidi="he-IL"/>
         </w:rPr>
         <w:t>Dependency-Injection</w:t>
       </w:r>
@@ -1754,7 +2842,7 @@
         <w:rPr>
           <w:rFonts w:hint="cs"/>
           <w:rtl/>
-          <w:lang w:val="en-US" w:bidi="he-IL"/>
+          <w:lang w:bidi="he-IL"/>
         </w:rPr>
         <w:t xml:space="preserve"> בבנאי מה שמאפשר לפיתוח יותר מודולרי.</w:t>
       </w:r>
@@ -1763,13 +2851,10 @@
       <w:pPr>
         <w:bidi/>
         <w:rPr>
-          <w:rFonts w:hint="cs"/>
-          <w:rtl/>
-          <w:lang w:val="en-US" w:bidi="he-IL"/>
-        </w:rPr>
-      </w:pPr>
-      <w:bookmarkStart w:id="0" w:name="_GoBack"/>
-      <w:bookmarkEnd w:id="0"/>
+          <w:rtl/>
+          <w:lang w:bidi="he-IL"/>
+        </w:rPr>
+      </w:pPr>
     </w:p>
     <w:sectPr>
       <w:pgSz w:w="11906" w:h="16838"/>
@@ -1896,6 +2981,155 @@
     </w:lvl>
   </w:abstractNum>
   <w:abstractNum w:abstractNumId="1" w15:restartNumberingAfterBreak="0">
+    <w:nsid w:val="08957181"/>
+    <w:multiLevelType w:val="multilevel"/>
+    <w:tmpl w:val="6A76C4AE"/>
+    <w:lvl w:ilvl="0">
+      <w:start w:val="1"/>
+      <w:numFmt w:val="bullet"/>
+      <w:lvlText w:val=""/>
+      <w:lvlJc w:val="left"/>
+      <w:pPr>
+        <w:tabs>
+          <w:tab w:val="num" w:pos="720"/>
+        </w:tabs>
+        <w:ind w:left="720" w:hanging="360"/>
+      </w:pPr>
+      <w:rPr>
+        <w:rFonts w:ascii="Symbol" w:hAnsi="Symbol" w:hint="default"/>
+        <w:sz w:val="20"/>
+      </w:rPr>
+    </w:lvl>
+    <w:lvl w:ilvl="1" w:tentative="1">
+      <w:start w:val="1"/>
+      <w:numFmt w:val="bullet"/>
+      <w:lvlText w:val="o"/>
+      <w:lvlJc w:val="left"/>
+      <w:pPr>
+        <w:tabs>
+          <w:tab w:val="num" w:pos="1440"/>
+        </w:tabs>
+        <w:ind w:left="1440" w:hanging="360"/>
+      </w:pPr>
+      <w:rPr>
+        <w:rFonts w:ascii="Courier New" w:hAnsi="Courier New" w:hint="default"/>
+        <w:sz w:val="20"/>
+      </w:rPr>
+    </w:lvl>
+    <w:lvl w:ilvl="2" w:tentative="1">
+      <w:start w:val="1"/>
+      <w:numFmt w:val="bullet"/>
+      <w:lvlText w:val=""/>
+      <w:lvlJc w:val="left"/>
+      <w:pPr>
+        <w:tabs>
+          <w:tab w:val="num" w:pos="2160"/>
+        </w:tabs>
+        <w:ind w:left="2160" w:hanging="360"/>
+      </w:pPr>
+      <w:rPr>
+        <w:rFonts w:ascii="Wingdings" w:hAnsi="Wingdings" w:hint="default"/>
+        <w:sz w:val="20"/>
+      </w:rPr>
+    </w:lvl>
+    <w:lvl w:ilvl="3" w:tentative="1">
+      <w:start w:val="1"/>
+      <w:numFmt w:val="bullet"/>
+      <w:lvlText w:val=""/>
+      <w:lvlJc w:val="left"/>
+      <w:pPr>
+        <w:tabs>
+          <w:tab w:val="num" w:pos="2880"/>
+        </w:tabs>
+        <w:ind w:left="2880" w:hanging="360"/>
+      </w:pPr>
+      <w:rPr>
+        <w:rFonts w:ascii="Wingdings" w:hAnsi="Wingdings" w:hint="default"/>
+        <w:sz w:val="20"/>
+      </w:rPr>
+    </w:lvl>
+    <w:lvl w:ilvl="4" w:tentative="1">
+      <w:start w:val="1"/>
+      <w:numFmt w:val="bullet"/>
+      <w:lvlText w:val=""/>
+      <w:lvlJc w:val="left"/>
+      <w:pPr>
+        <w:tabs>
+          <w:tab w:val="num" w:pos="3600"/>
+        </w:tabs>
+        <w:ind w:left="3600" w:hanging="360"/>
+      </w:pPr>
+      <w:rPr>
+        <w:rFonts w:ascii="Wingdings" w:hAnsi="Wingdings" w:hint="default"/>
+        <w:sz w:val="20"/>
+      </w:rPr>
+    </w:lvl>
+    <w:lvl w:ilvl="5" w:tentative="1">
+      <w:start w:val="1"/>
+      <w:numFmt w:val="bullet"/>
+      <w:lvlText w:val=""/>
+      <w:lvlJc w:val="left"/>
+      <w:pPr>
+        <w:tabs>
+          <w:tab w:val="num" w:pos="4320"/>
+        </w:tabs>
+        <w:ind w:left="4320" w:hanging="360"/>
+      </w:pPr>
+      <w:rPr>
+        <w:rFonts w:ascii="Wingdings" w:hAnsi="Wingdings" w:hint="default"/>
+        <w:sz w:val="20"/>
+      </w:rPr>
+    </w:lvl>
+    <w:lvl w:ilvl="6" w:tentative="1">
+      <w:start w:val="1"/>
+      <w:numFmt w:val="bullet"/>
+      <w:lvlText w:val=""/>
+      <w:lvlJc w:val="left"/>
+      <w:pPr>
+        <w:tabs>
+          <w:tab w:val="num" w:pos="5040"/>
+        </w:tabs>
+        <w:ind w:left="5040" w:hanging="360"/>
+      </w:pPr>
+      <w:rPr>
+        <w:rFonts w:ascii="Wingdings" w:hAnsi="Wingdings" w:hint="default"/>
+        <w:sz w:val="20"/>
+      </w:rPr>
+    </w:lvl>
+    <w:lvl w:ilvl="7" w:tentative="1">
+      <w:start w:val="1"/>
+      <w:numFmt w:val="bullet"/>
+      <w:lvlText w:val=""/>
+      <w:lvlJc w:val="left"/>
+      <w:pPr>
+        <w:tabs>
+          <w:tab w:val="num" w:pos="5760"/>
+        </w:tabs>
+        <w:ind w:left="5760" w:hanging="360"/>
+      </w:pPr>
+      <w:rPr>
+        <w:rFonts w:ascii="Wingdings" w:hAnsi="Wingdings" w:hint="default"/>
+        <w:sz w:val="20"/>
+      </w:rPr>
+    </w:lvl>
+    <w:lvl w:ilvl="8" w:tentative="1">
+      <w:start w:val="1"/>
+      <w:numFmt w:val="bullet"/>
+      <w:lvlText w:val=""/>
+      <w:lvlJc w:val="left"/>
+      <w:pPr>
+        <w:tabs>
+          <w:tab w:val="num" w:pos="6480"/>
+        </w:tabs>
+        <w:ind w:left="6480" w:hanging="360"/>
+      </w:pPr>
+      <w:rPr>
+        <w:rFonts w:ascii="Wingdings" w:hAnsi="Wingdings" w:hint="default"/>
+        <w:sz w:val="20"/>
+      </w:rPr>
+    </w:lvl>
+  </w:abstractNum>
+  <w:abstractNum w:abstractNumId="2" w15:restartNumberingAfterBreak="0">
     <w:nsid w:val="1F0248B7"/>
     <w:multiLevelType w:val="hybridMultilevel"/>
     <w:tmpl w:val="CF1873D2"/>
@@ -2007,10 +3241,128 @@
       </w:rPr>
     </w:lvl>
   </w:abstractNum>
+  <w:abstractNum w:abstractNumId="3" w15:restartNumberingAfterBreak="0">
+    <w:nsid w:val="40BC35AB"/>
+    <w:multiLevelType w:val="hybridMultilevel"/>
+    <w:tmpl w:val="443C3500"/>
+    <w:lvl w:ilvl="0" w:tplc="A05EAFEA">
+      <w:numFmt w:val="bullet"/>
+      <w:lvlText w:val=""/>
+      <w:lvlJc w:val="left"/>
+      <w:pPr>
+        <w:ind w:left="720" w:hanging="360"/>
+      </w:pPr>
+      <w:rPr>
+        <w:rFonts w:ascii="Symbol" w:eastAsiaTheme="minorHAnsi" w:hAnsi="Symbol" w:cstheme="minorBidi" w:hint="default"/>
+      </w:rPr>
+    </w:lvl>
+    <w:lvl w:ilvl="1" w:tplc="04090003" w:tentative="1">
+      <w:start w:val="1"/>
+      <w:numFmt w:val="bullet"/>
+      <w:lvlText w:val="o"/>
+      <w:lvlJc w:val="left"/>
+      <w:pPr>
+        <w:ind w:left="1440" w:hanging="360"/>
+      </w:pPr>
+      <w:rPr>
+        <w:rFonts w:ascii="Courier New" w:hAnsi="Courier New" w:cs="Courier New" w:hint="default"/>
+      </w:rPr>
+    </w:lvl>
+    <w:lvl w:ilvl="2" w:tplc="04090005" w:tentative="1">
+      <w:start w:val="1"/>
+      <w:numFmt w:val="bullet"/>
+      <w:lvlText w:val=""/>
+      <w:lvlJc w:val="left"/>
+      <w:pPr>
+        <w:ind w:left="2160" w:hanging="360"/>
+      </w:pPr>
+      <w:rPr>
+        <w:rFonts w:ascii="Wingdings" w:hAnsi="Wingdings" w:hint="default"/>
+      </w:rPr>
+    </w:lvl>
+    <w:lvl w:ilvl="3" w:tplc="04090001" w:tentative="1">
+      <w:start w:val="1"/>
+      <w:numFmt w:val="bullet"/>
+      <w:lvlText w:val=""/>
+      <w:lvlJc w:val="left"/>
+      <w:pPr>
+        <w:ind w:left="2880" w:hanging="360"/>
+      </w:pPr>
+      <w:rPr>
+        <w:rFonts w:ascii="Symbol" w:hAnsi="Symbol" w:hint="default"/>
+      </w:rPr>
+    </w:lvl>
+    <w:lvl w:ilvl="4" w:tplc="04090003" w:tentative="1">
+      <w:start w:val="1"/>
+      <w:numFmt w:val="bullet"/>
+      <w:lvlText w:val="o"/>
+      <w:lvlJc w:val="left"/>
+      <w:pPr>
+        <w:ind w:left="3600" w:hanging="360"/>
+      </w:pPr>
+      <w:rPr>
+        <w:rFonts w:ascii="Courier New" w:hAnsi="Courier New" w:cs="Courier New" w:hint="default"/>
+      </w:rPr>
+    </w:lvl>
+    <w:lvl w:ilvl="5" w:tplc="04090005" w:tentative="1">
+      <w:start w:val="1"/>
+      <w:numFmt w:val="bullet"/>
+      <w:lvlText w:val=""/>
+      <w:lvlJc w:val="left"/>
+      <w:pPr>
+        <w:ind w:left="4320" w:hanging="360"/>
+      </w:pPr>
+      <w:rPr>
+        <w:rFonts w:ascii="Wingdings" w:hAnsi="Wingdings" w:hint="default"/>
+      </w:rPr>
+    </w:lvl>
+    <w:lvl w:ilvl="6" w:tplc="04090001" w:tentative="1">
+      <w:start w:val="1"/>
+      <w:numFmt w:val="bullet"/>
+      <w:lvlText w:val=""/>
+      <w:lvlJc w:val="left"/>
+      <w:pPr>
+        <w:ind w:left="5040" w:hanging="360"/>
+      </w:pPr>
+      <w:rPr>
+        <w:rFonts w:ascii="Symbol" w:hAnsi="Symbol" w:hint="default"/>
+      </w:rPr>
+    </w:lvl>
+    <w:lvl w:ilvl="7" w:tplc="04090003" w:tentative="1">
+      <w:start w:val="1"/>
+      <w:numFmt w:val="bullet"/>
+      <w:lvlText w:val="o"/>
+      <w:lvlJc w:val="left"/>
+      <w:pPr>
+        <w:ind w:left="5760" w:hanging="360"/>
+      </w:pPr>
+      <w:rPr>
+        <w:rFonts w:ascii="Courier New" w:hAnsi="Courier New" w:cs="Courier New" w:hint="default"/>
+      </w:rPr>
+    </w:lvl>
+    <w:lvl w:ilvl="8" w:tplc="04090005" w:tentative="1">
+      <w:start w:val="1"/>
+      <w:numFmt w:val="bullet"/>
+      <w:lvlText w:val=""/>
+      <w:lvlJc w:val="left"/>
+      <w:pPr>
+        <w:ind w:left="6480" w:hanging="360"/>
+      </w:pPr>
+      <w:rPr>
+        <w:rFonts w:ascii="Wingdings" w:hAnsi="Wingdings" w:hint="default"/>
+      </w:rPr>
+    </w:lvl>
+  </w:abstractNum>
   <w:num w:numId="1">
     <w:abstractNumId w:val="0"/>
   </w:num>
   <w:num w:numId="2">
+    <w:abstractNumId w:val="2"/>
+  </w:num>
+  <w:num w:numId="3">
+    <w:abstractNumId w:val="3"/>
+  </w:num>
+  <w:num w:numId="4">
     <w:abstractNumId w:val="1"/>
   </w:num>
 </w:numbering>
@@ -2025,7 +3377,7 @@
         <w:kern w:val="2"/>
         <w:sz w:val="28"/>
         <w:szCs w:val="28"/>
-        <w:lang w:eastAsia="en-US" w:bidi="ar-SA"/>
+        <w:lang w:val="en-US" w:eastAsia="en-US" w:bidi="ar-SA"/>
         <w14:ligatures w14:val="standardContextual"/>
       </w:rPr>
     </w:rPrDefault>
@@ -2920,6 +4272,37 @@
       <w:spacing w:val="5"/>
     </w:rPr>
   </w:style>
+  <w:style w:type="paragraph" w:styleId="NormalWeb">
+    <w:name w:val="Normal (Web)"/>
+    <w:basedOn w:val="a"/>
+    <w:uiPriority w:val="99"/>
+    <w:unhideWhenUsed/>
+    <w:rsid w:val="00B50968"/>
+    <w:pPr>
+      <w:spacing w:before="100" w:beforeAutospacing="1" w:after="100" w:afterAutospacing="1" w:line="240" w:lineRule="auto"/>
+    </w:pPr>
+    <w:rPr>
+      <w:rFonts w:ascii="Times New Roman" w:eastAsia="Times New Roman" w:hAnsi="Times New Roman" w:cs="Times New Roman"/>
+      <w:kern w:val="0"/>
+      <w:sz w:val="24"/>
+      <w:szCs w:val="24"/>
+      <w:lang w:bidi="he-IL"/>
+      <w14:ligatures w14:val="none"/>
+    </w:rPr>
+  </w:style>
+  <w:style w:type="character" w:styleId="HTMLCode">
+    <w:name w:val="HTML Code"/>
+    <w:basedOn w:val="a0"/>
+    <w:uiPriority w:val="99"/>
+    <w:semiHidden/>
+    <w:unhideWhenUsed/>
+    <w:rsid w:val="00B50968"/>
+    <w:rPr>
+      <w:rFonts w:ascii="Courier New" w:eastAsia="Times New Roman" w:hAnsi="Courier New" w:cs="Courier New"/>
+      <w:sz w:val="20"/>
+      <w:szCs w:val="20"/>
+    </w:rPr>
+  </w:style>
 </w:styles>
 </file>
 

</xml_diff>